<commit_message>
Adding chapter 7 8
</commit_message>
<xml_diff>
--- a/Сертификация по главам.docx
+++ b/Сертификация по главам.docx
@@ -4,10 +4,7 @@
   <w:body>
     <w:p>
       <w:r>
-        <w:t>Глава 1.</w:t>
-      </w:r>
-      <w:r>
-        <w:t xml:space="preserve"> Интерфейсы</w:t>
+        <w:t>Глава 1. Интерфейсы</w:t>
       </w:r>
     </w:p>
     <w:p>
@@ -444,10 +441,7 @@
     </w:p>
     <w:p>
       <w:r>
-        <w:t>Глава 2.</w:t>
-      </w:r>
-      <w:r>
-        <w:t xml:space="preserve"> Аннотации</w:t>
+        <w:t>Глава 2. Аннотации</w:t>
       </w:r>
     </w:p>
     <w:p>
@@ -868,10 +862,7 @@
     <w:p/>
     <w:p>
       <w:r>
-        <w:t>Глава 3.</w:t>
-      </w:r>
-      <w:r>
-        <w:t xml:space="preserve"> Дженерики</w:t>
+        <w:t>Глава 3. Дженерики</w:t>
       </w:r>
     </w:p>
     <w:p>
@@ -1251,10 +1242,7 @@
     </w:p>
     <w:p>
       <w:r>
-        <w:t>Глава 4.</w:t>
-      </w:r>
-      <w:r>
-        <w:t xml:space="preserve"> Стримы</w:t>
+        <w:t>Глава 4. Стримы</w:t>
       </w:r>
     </w:p>
     <w:p>
@@ -1616,449 +1604,1646 @@
           <w:b/>
           <w:bCs/>
         </w:rPr>
-        <w:t>Глава 5.</w:t>
-      </w:r>
-      <w:r>
+        <w:t>Глава 5. Исключения, локализация, интернационализация</w:t>
+      </w:r>
+    </w:p>
+    <w:p>
+      <w:pPr>
+        <w:pStyle w:val="a3"/>
+        <w:numPr>
+          <w:ilvl w:val="0"/>
+          <w:numId w:val="6"/>
+        </w:numPr>
+      </w:pPr>
+      <w:r>
+        <w:rPr>
+          <w:lang w:val="en-US"/>
+        </w:rPr>
+        <w:t xml:space="preserve">C |C </w:t>
+      </w:r>
+    </w:p>
+    <w:p>
+      <w:pPr>
+        <w:pStyle w:val="a3"/>
+        <w:numPr>
+          <w:ilvl w:val="0"/>
+          <w:numId w:val="6"/>
+        </w:numPr>
+      </w:pPr>
+      <w:r>
+        <w:rPr>
+          <w:lang w:val="en-US"/>
+        </w:rPr>
+        <w:t>A, D, E | A, D, E</w:t>
+      </w:r>
+    </w:p>
+    <w:p>
+      <w:pPr>
+        <w:pStyle w:val="a3"/>
+        <w:numPr>
+          <w:ilvl w:val="0"/>
+          <w:numId w:val="6"/>
+        </w:numPr>
+      </w:pPr>
+      <w:r>
+        <w:rPr>
+          <w:lang w:val="en-US"/>
+        </w:rPr>
+        <w:t>G | G</w:t>
+      </w:r>
+    </w:p>
+    <w:p>
+      <w:pPr>
+        <w:pStyle w:val="a3"/>
+        <w:numPr>
+          <w:ilvl w:val="0"/>
+          <w:numId w:val="6"/>
+        </w:numPr>
+      </w:pPr>
+      <w:r>
+        <w:rPr>
+          <w:lang w:val="en-US"/>
+        </w:rPr>
+        <w:t>F | F</w:t>
+      </w:r>
+    </w:p>
+    <w:p>
+      <w:pPr>
+        <w:pStyle w:val="a3"/>
+        <w:numPr>
+          <w:ilvl w:val="0"/>
+          <w:numId w:val="6"/>
+        </w:numPr>
+      </w:pPr>
+      <w:r>
+        <w:rPr>
+          <w:lang w:val="en-US"/>
+        </w:rPr>
+        <w:t>E | E</w:t>
+      </w:r>
+    </w:p>
+    <w:p>
+      <w:pPr>
+        <w:pStyle w:val="a3"/>
+        <w:numPr>
+          <w:ilvl w:val="0"/>
+          <w:numId w:val="6"/>
+        </w:numPr>
+      </w:pPr>
+      <w:r>
+        <w:rPr>
+          <w:lang w:val="en-US"/>
+        </w:rPr>
+        <w:t>C |C</w:t>
+      </w:r>
+    </w:p>
+    <w:p>
+      <w:pPr>
+        <w:pStyle w:val="a3"/>
+        <w:numPr>
+          <w:ilvl w:val="0"/>
+          <w:numId w:val="6"/>
+        </w:numPr>
+      </w:pPr>
+      <w:r>
+        <w:rPr>
+          <w:lang w:val="en-US"/>
+        </w:rPr>
+        <w:t>D | D</w:t>
+      </w:r>
+    </w:p>
+    <w:p>
+      <w:pPr>
+        <w:pStyle w:val="a3"/>
+        <w:numPr>
+          <w:ilvl w:val="0"/>
+          <w:numId w:val="6"/>
+        </w:numPr>
+      </w:pPr>
+      <w:r>
+        <w:rPr>
+          <w:lang w:val="en-US"/>
+        </w:rPr>
+        <w:t>A, D | A, D</w:t>
+      </w:r>
+    </w:p>
+    <w:p>
+      <w:pPr>
+        <w:pStyle w:val="a3"/>
+        <w:numPr>
+          <w:ilvl w:val="0"/>
+          <w:numId w:val="6"/>
+        </w:numPr>
+      </w:pPr>
+      <w:r>
+        <w:rPr>
+          <w:lang w:val="en-US"/>
+        </w:rPr>
+        <w:t>B, E | B, E</w:t>
+      </w:r>
+    </w:p>
+    <w:p>
+      <w:pPr>
+        <w:pStyle w:val="a3"/>
+        <w:numPr>
+          <w:ilvl w:val="0"/>
+          <w:numId w:val="6"/>
+        </w:numPr>
+      </w:pPr>
+      <w:r>
+        <w:rPr>
+          <w:lang w:val="en-US"/>
+        </w:rPr>
+        <w:t>B, C | B, C</w:t>
+      </w:r>
+    </w:p>
+    <w:p>
+      <w:pPr>
+        <w:pStyle w:val="a3"/>
+        <w:numPr>
+          <w:ilvl w:val="0"/>
+          <w:numId w:val="6"/>
+        </w:numPr>
+      </w:pPr>
+      <w:r>
+        <w:rPr>
+          <w:lang w:val="en-US"/>
+        </w:rPr>
+        <w:t>C | C</w:t>
+      </w:r>
+    </w:p>
+    <w:p>
+      <w:pPr>
+        <w:pStyle w:val="a3"/>
+        <w:numPr>
+          <w:ilvl w:val="0"/>
+          <w:numId w:val="6"/>
+        </w:numPr>
+      </w:pPr>
+      <w:r>
+        <w:rPr>
+          <w:lang w:val="en-US"/>
+        </w:rPr>
+        <w:t>C, F | A, B</w:t>
+      </w:r>
+    </w:p>
+    <w:p>
+      <w:pPr>
+        <w:pStyle w:val="a3"/>
+        <w:numPr>
+          <w:ilvl w:val="0"/>
+          <w:numId w:val="6"/>
+        </w:numPr>
+      </w:pPr>
+      <w:r>
+        <w:rPr>
+          <w:lang w:val="en-US"/>
+        </w:rPr>
+        <w:t>A, B, C, D | C, D</w:t>
+      </w:r>
+    </w:p>
+    <w:p>
+      <w:pPr>
+        <w:pStyle w:val="a3"/>
+        <w:numPr>
+          <w:ilvl w:val="0"/>
+          <w:numId w:val="6"/>
+        </w:numPr>
+      </w:pPr>
+      <w:r>
+        <w:rPr>
+          <w:lang w:val="en-US"/>
+        </w:rPr>
+        <w:t>D | D</w:t>
+      </w:r>
+    </w:p>
+    <w:p>
+      <w:pPr>
+        <w:pStyle w:val="a3"/>
+        <w:numPr>
+          <w:ilvl w:val="0"/>
+          <w:numId w:val="6"/>
+        </w:numPr>
+      </w:pPr>
+      <w:r>
+        <w:rPr>
+          <w:lang w:val="en-US"/>
+        </w:rPr>
+        <w:t>F | F</w:t>
+      </w:r>
+    </w:p>
+    <w:p>
+      <w:pPr>
+        <w:pStyle w:val="a3"/>
+        <w:numPr>
+          <w:ilvl w:val="0"/>
+          <w:numId w:val="6"/>
+        </w:numPr>
+      </w:pPr>
+      <w:r>
+        <w:rPr>
+          <w:lang w:val="en-US"/>
+        </w:rPr>
+        <w:t>B, C | B, C</w:t>
+      </w:r>
+    </w:p>
+    <w:p>
+      <w:pPr>
+        <w:pStyle w:val="a3"/>
+        <w:numPr>
+          <w:ilvl w:val="0"/>
+          <w:numId w:val="6"/>
+        </w:numPr>
+      </w:pPr>
+      <w:r>
+        <w:rPr>
+          <w:lang w:val="en-US"/>
+        </w:rPr>
+        <w:t>D, F | D, F</w:t>
+      </w:r>
+    </w:p>
+    <w:p>
+      <w:pPr>
+        <w:pStyle w:val="a3"/>
+        <w:numPr>
+          <w:ilvl w:val="0"/>
+          <w:numId w:val="6"/>
+        </w:numPr>
+      </w:pPr>
+      <w:r>
+        <w:rPr>
+          <w:lang w:val="en-US"/>
+        </w:rPr>
+        <w:t>C | C</w:t>
+      </w:r>
+    </w:p>
+    <w:p>
+      <w:pPr>
+        <w:pStyle w:val="a3"/>
+        <w:numPr>
+          <w:ilvl w:val="0"/>
+          <w:numId w:val="6"/>
+        </w:numPr>
+      </w:pPr>
+      <w:r>
+        <w:rPr>
+          <w:lang w:val="en-US"/>
+        </w:rPr>
+        <w:t>D | D</w:t>
+      </w:r>
+    </w:p>
+    <w:p>
+      <w:pPr>
+        <w:pStyle w:val="a3"/>
+        <w:numPr>
+          <w:ilvl w:val="0"/>
+          <w:numId w:val="6"/>
+        </w:numPr>
+      </w:pPr>
+      <w:r>
+        <w:rPr>
+          <w:lang w:val="en-US"/>
+        </w:rPr>
+        <w:t>B | B</w:t>
+      </w:r>
+    </w:p>
+    <w:p>
+      <w:pPr>
+        <w:pStyle w:val="a3"/>
+        <w:numPr>
+          <w:ilvl w:val="0"/>
+          <w:numId w:val="6"/>
+        </w:numPr>
+      </w:pPr>
+      <w:r>
+        <w:rPr>
+          <w:lang w:val="en-US"/>
+        </w:rPr>
+        <w:t>C | C</w:t>
+      </w:r>
+    </w:p>
+    <w:p>
+      <w:pPr>
+        <w:pStyle w:val="a3"/>
+        <w:numPr>
+          <w:ilvl w:val="0"/>
+          <w:numId w:val="6"/>
+        </w:numPr>
+      </w:pPr>
+      <w:r>
+        <w:rPr>
+          <w:lang w:val="en-US"/>
+        </w:rPr>
+        <w:t>E | E</w:t>
+      </w:r>
+    </w:p>
+    <w:p>
+      <w:pPr>
+        <w:pStyle w:val="a3"/>
+        <w:numPr>
+          <w:ilvl w:val="0"/>
+          <w:numId w:val="6"/>
+        </w:numPr>
+      </w:pPr>
+      <w:r>
+        <w:rPr>
+          <w:lang w:val="en-US"/>
+        </w:rPr>
+        <w:t>A, E | A, E</w:t>
+      </w:r>
+    </w:p>
+    <w:p>
+      <w:pPr>
+        <w:pStyle w:val="a3"/>
+        <w:numPr>
+          <w:ilvl w:val="0"/>
+          <w:numId w:val="6"/>
+        </w:numPr>
+      </w:pPr>
+      <w:r>
+        <w:rPr>
+          <w:lang w:val="en-US"/>
+        </w:rPr>
+        <w:t>E | E</w:t>
+      </w:r>
+    </w:p>
+    <w:p>
+      <w:pPr>
+        <w:pStyle w:val="a3"/>
+        <w:numPr>
+          <w:ilvl w:val="0"/>
+          <w:numId w:val="6"/>
+        </w:numPr>
+      </w:pPr>
+      <w:r>
+        <w:rPr>
+          <w:lang w:val="en-US"/>
+        </w:rPr>
+        <w:t>G | G</w:t>
+      </w:r>
+    </w:p>
+    <w:p>
+      <w:pPr>
+        <w:pStyle w:val="a3"/>
+        <w:numPr>
+          <w:ilvl w:val="0"/>
+          <w:numId w:val="6"/>
+        </w:numPr>
+      </w:pPr>
+      <w:r>
+        <w:rPr>
+          <w:lang w:val="en-US"/>
+        </w:rPr>
+        <w:t>A, E | A, E</w:t>
+      </w:r>
+    </w:p>
+    <w:p>
+      <w:pPr>
+        <w:pStyle w:val="a3"/>
+        <w:numPr>
+          <w:ilvl w:val="0"/>
+          <w:numId w:val="6"/>
+        </w:numPr>
+      </w:pPr>
+      <w:r>
+        <w:rPr>
+          <w:lang w:val="en-US"/>
+        </w:rPr>
+        <w:t>E | E</w:t>
+      </w:r>
+    </w:p>
+    <w:p>
+      <w:pPr>
+        <w:rPr>
+          <w:b/>
+        </w:rPr>
+      </w:pPr>
+    </w:p>
+    <w:p>
+      <w:pPr>
+        <w:rPr>
+          <w:b/>
+        </w:rPr>
+      </w:pPr>
+      <w:r>
+        <w:rPr>
+          <w:b/>
+        </w:rPr>
+        <w:t>Глава 6. Модульные приложения.</w:t>
+      </w:r>
+    </w:p>
+    <w:p>
+      <w:pPr>
+        <w:pStyle w:val="a3"/>
+        <w:numPr>
+          <w:ilvl w:val="0"/>
+          <w:numId w:val="1"/>
+        </w:numPr>
+      </w:pPr>
+      <w:r>
+        <w:rPr>
+          <w:lang w:val="en-US"/>
+        </w:rPr>
+        <w:t>D</w:t>
+      </w:r>
+      <w:r>
+        <w:rPr>
+          <w:lang w:val="en-US"/>
+        </w:rPr>
+        <w:t xml:space="preserve"> | D</w:t>
+      </w:r>
+    </w:p>
+    <w:p>
+      <w:pPr>
+        <w:pStyle w:val="a3"/>
+        <w:numPr>
+          <w:ilvl w:val="0"/>
+          <w:numId w:val="1"/>
+        </w:numPr>
+      </w:pPr>
+      <w:r>
+        <w:rPr>
+          <w:lang w:val="en-US"/>
+        </w:rPr>
+        <w:t>E, F</w:t>
+      </w:r>
+      <w:r>
+        <w:rPr>
+          <w:lang w:val="en-US"/>
+        </w:rPr>
+        <w:t xml:space="preserve"> | E, F</w:t>
+      </w:r>
+    </w:p>
+    <w:p>
+      <w:pPr>
+        <w:pStyle w:val="a3"/>
+        <w:numPr>
+          <w:ilvl w:val="0"/>
+          <w:numId w:val="1"/>
+        </w:numPr>
+      </w:pPr>
+      <w:r>
+        <w:rPr>
+          <w:lang w:val="en-US"/>
+        </w:rPr>
+        <w:t>A, B, E</w:t>
+      </w:r>
+      <w:r>
+        <w:rPr>
+          <w:lang w:val="en-US"/>
+        </w:rPr>
+        <w:t xml:space="preserve"> | A, B, E</w:t>
+      </w:r>
+    </w:p>
+    <w:p>
+      <w:pPr>
+        <w:pStyle w:val="a3"/>
+        <w:numPr>
+          <w:ilvl w:val="0"/>
+          <w:numId w:val="1"/>
+        </w:numPr>
+      </w:pPr>
+      <w:r>
+        <w:rPr>
+          <w:lang w:val="en-US"/>
+        </w:rPr>
+        <w:t>A</w:t>
+      </w:r>
+      <w:r>
+        <w:rPr>
+          <w:lang w:val="en-US"/>
+        </w:rPr>
+        <w:t>, E</w:t>
+      </w:r>
+      <w:r>
+        <w:rPr>
+          <w:lang w:val="en-US"/>
+        </w:rPr>
+        <w:t xml:space="preserve"> | A, E</w:t>
+      </w:r>
+    </w:p>
+    <w:p>
+      <w:pPr>
+        <w:pStyle w:val="a3"/>
+        <w:numPr>
+          <w:ilvl w:val="0"/>
+          <w:numId w:val="1"/>
+        </w:numPr>
+      </w:pPr>
+      <w:r>
+        <w:rPr>
+          <w:lang w:val="en-US"/>
+        </w:rPr>
+        <w:t>B</w:t>
+      </w:r>
+      <w:r>
+        <w:rPr>
+          <w:lang w:val="en-US"/>
+        </w:rPr>
+        <w:t xml:space="preserve"> | B</w:t>
+      </w:r>
+    </w:p>
+    <w:p>
+      <w:pPr>
+        <w:pStyle w:val="a3"/>
+        <w:numPr>
+          <w:ilvl w:val="0"/>
+          <w:numId w:val="1"/>
+        </w:numPr>
+      </w:pPr>
+      <w:r>
+        <w:rPr>
+          <w:lang w:val="en-US"/>
+        </w:rPr>
+        <w:t>F</w:t>
+      </w:r>
+      <w:r>
+        <w:rPr>
+          <w:lang w:val="en-US"/>
+        </w:rPr>
+        <w:t xml:space="preserve"> | F</w:t>
+      </w:r>
+    </w:p>
+    <w:p>
+      <w:pPr>
+        <w:pStyle w:val="a3"/>
+        <w:numPr>
+          <w:ilvl w:val="0"/>
+          <w:numId w:val="1"/>
+        </w:numPr>
+      </w:pPr>
+      <w:r>
+        <w:rPr>
+          <w:lang w:val="en-US"/>
+        </w:rPr>
+        <w:t>A, B, C, F</w:t>
+      </w:r>
+      <w:r>
+        <w:rPr>
+          <w:lang w:val="en-US"/>
+        </w:rPr>
+        <w:t xml:space="preserve"> | A, B, C, F</w:t>
+      </w:r>
+    </w:p>
+    <w:p>
+      <w:pPr>
+        <w:pStyle w:val="a3"/>
+        <w:numPr>
+          <w:ilvl w:val="0"/>
+          <w:numId w:val="1"/>
+        </w:numPr>
+      </w:pPr>
+      <w:r>
+        <w:rPr>
+          <w:lang w:val="en-US"/>
+        </w:rPr>
+        <w:t>D</w:t>
+      </w:r>
+      <w:r>
+        <w:rPr>
+          <w:lang w:val="en-US"/>
+        </w:rPr>
+        <w:t xml:space="preserve"> | D</w:t>
+      </w:r>
+    </w:p>
+    <w:p>
+      <w:pPr>
+        <w:pStyle w:val="a3"/>
+        <w:numPr>
+          <w:ilvl w:val="0"/>
+          <w:numId w:val="1"/>
+        </w:numPr>
+      </w:pPr>
+      <w:r>
+        <w:rPr>
+          <w:lang w:val="en-US"/>
+        </w:rPr>
+        <w:t>H</w:t>
+      </w:r>
+      <w:r>
+        <w:rPr>
+          <w:lang w:val="en-US"/>
+        </w:rPr>
+        <w:t xml:space="preserve"> | C</w:t>
+      </w:r>
+    </w:p>
+    <w:p>
+      <w:pPr>
+        <w:pStyle w:val="a3"/>
+        <w:numPr>
+          <w:ilvl w:val="0"/>
+          <w:numId w:val="1"/>
+        </w:numPr>
+      </w:pPr>
+      <w:r>
+        <w:rPr>
+          <w:lang w:val="en-US"/>
+        </w:rPr>
+        <w:t>B</w:t>
+      </w:r>
+      <w:r>
+        <w:rPr>
+          <w:lang w:val="en-US"/>
+        </w:rPr>
+        <w:t xml:space="preserve"> | B</w:t>
+      </w:r>
+    </w:p>
+    <w:p>
+      <w:pPr>
+        <w:pStyle w:val="a3"/>
+        <w:numPr>
+          <w:ilvl w:val="0"/>
+          <w:numId w:val="1"/>
+        </w:numPr>
+      </w:pPr>
+      <w:r>
+        <w:rPr>
+          <w:lang w:val="en-US"/>
+        </w:rPr>
+        <w:lastRenderedPageBreak/>
+        <w:t>A</w:t>
+      </w:r>
+      <w:r>
+        <w:rPr>
+          <w:lang w:val="en-US"/>
+        </w:rPr>
+        <w:t xml:space="preserve"> | A</w:t>
+      </w:r>
+    </w:p>
+    <w:p>
+      <w:pPr>
+        <w:pStyle w:val="a3"/>
+        <w:numPr>
+          <w:ilvl w:val="0"/>
+          <w:numId w:val="1"/>
+        </w:numPr>
+      </w:pPr>
+      <w:r>
+        <w:rPr>
+          <w:lang w:val="en-US"/>
+        </w:rPr>
+        <w:t>B</w:t>
+      </w:r>
+      <w:r>
+        <w:rPr>
+          <w:lang w:val="en-US"/>
+        </w:rPr>
+        <w:t xml:space="preserve"> | B</w:t>
+      </w:r>
+    </w:p>
+    <w:p>
+      <w:pPr>
+        <w:pStyle w:val="a3"/>
+        <w:numPr>
+          <w:ilvl w:val="0"/>
+          <w:numId w:val="1"/>
+        </w:numPr>
+      </w:pPr>
+      <w:r>
+        <w:rPr>
+          <w:lang w:val="en-US"/>
+        </w:rPr>
+        <w:t>A, E, F</w:t>
+      </w:r>
+      <w:r>
+        <w:rPr>
+          <w:lang w:val="en-US"/>
+        </w:rPr>
+        <w:t xml:space="preserve"> | A, E, F</w:t>
+      </w:r>
+    </w:p>
+    <w:p>
+      <w:pPr>
+        <w:pStyle w:val="a3"/>
+        <w:numPr>
+          <w:ilvl w:val="0"/>
+          <w:numId w:val="1"/>
+        </w:numPr>
+      </w:pPr>
+      <w:r>
+        <w:rPr>
+          <w:lang w:val="en-US"/>
+        </w:rPr>
+        <w:t>B, E, F</w:t>
+      </w:r>
+      <w:r>
+        <w:rPr>
+          <w:lang w:val="en-US"/>
+        </w:rPr>
+        <w:t xml:space="preserve"> | B, E, F</w:t>
+      </w:r>
+    </w:p>
+    <w:p>
+      <w:pPr>
+        <w:pStyle w:val="a3"/>
+        <w:numPr>
+          <w:ilvl w:val="0"/>
+          <w:numId w:val="1"/>
+        </w:numPr>
+      </w:pPr>
+      <w:r>
+        <w:rPr>
+          <w:lang w:val="en-US"/>
+        </w:rPr>
+        <w:t>C</w:t>
+      </w:r>
+      <w:r>
+        <w:rPr>
+          <w:lang w:val="en-US"/>
+        </w:rPr>
+        <w:t xml:space="preserve"> | H</w:t>
+      </w:r>
+    </w:p>
+    <w:p>
+      <w:pPr>
+        <w:pStyle w:val="a3"/>
+        <w:numPr>
+          <w:ilvl w:val="0"/>
+          <w:numId w:val="1"/>
+        </w:numPr>
+      </w:pPr>
+      <w:r>
+        <w:rPr>
+          <w:lang w:val="en-US"/>
+        </w:rPr>
+        <w:t>A</w:t>
+      </w:r>
+      <w:r>
+        <w:rPr>
+          <w:lang w:val="en-US"/>
+        </w:rPr>
+        <w:t xml:space="preserve"> | A</w:t>
+      </w:r>
+    </w:p>
+    <w:p>
+      <w:pPr>
+        <w:pStyle w:val="a3"/>
+        <w:numPr>
+          <w:ilvl w:val="0"/>
+          <w:numId w:val="1"/>
+        </w:numPr>
+      </w:pPr>
+      <w:r>
+        <w:rPr>
+          <w:lang w:val="en-US"/>
+        </w:rPr>
+        <w:t>A, F</w:t>
+      </w:r>
+      <w:r>
+        <w:rPr>
+          <w:lang w:val="en-US"/>
+        </w:rPr>
+        <w:t xml:space="preserve"> | A, F</w:t>
+      </w:r>
+    </w:p>
+    <w:p>
+      <w:pPr>
+        <w:pStyle w:val="a3"/>
+        <w:numPr>
+          <w:ilvl w:val="0"/>
+          <w:numId w:val="1"/>
+        </w:numPr>
+      </w:pPr>
+      <w:r>
+        <w:rPr>
+          <w:lang w:val="en-US"/>
+        </w:rPr>
+        <w:t>A, D, C</w:t>
+      </w:r>
+      <w:r>
+        <w:rPr>
+          <w:lang w:val="en-US"/>
+        </w:rPr>
+        <w:t xml:space="preserve"> | A, D, C</w:t>
+      </w:r>
+    </w:p>
+    <w:p>
+      <w:pPr>
+        <w:pStyle w:val="a3"/>
+        <w:numPr>
+          <w:ilvl w:val="0"/>
+          <w:numId w:val="1"/>
+        </w:numPr>
+      </w:pPr>
+      <w:r>
+        <w:rPr>
+          <w:lang w:val="en-US"/>
+        </w:rPr>
+        <w:t>E</w:t>
+      </w:r>
+      <w:r>
+        <w:rPr>
+          <w:lang w:val="en-US"/>
+        </w:rPr>
+        <w:t xml:space="preserve"> | C, E</w:t>
+      </w:r>
+    </w:p>
+    <w:p>
+      <w:pPr>
+        <w:pStyle w:val="a3"/>
+        <w:numPr>
+          <w:ilvl w:val="0"/>
+          <w:numId w:val="1"/>
+        </w:numPr>
+      </w:pPr>
+      <w:r>
+        <w:rPr>
+          <w:lang w:val="en-US"/>
+        </w:rPr>
+        <w:t>A</w:t>
+      </w:r>
+      <w:r>
+        <w:rPr>
+          <w:lang w:val="en-US"/>
+        </w:rPr>
+        <w:t xml:space="preserve"> | E</w:t>
+      </w:r>
+    </w:p>
+    <w:p>
+      <w:pPr>
         <w:rPr>
           <w:b/>
           <w:bCs/>
-        </w:rPr>
-        <w:t xml:space="preserve"> Исключения, локализация, интернационализация</w:t>
-      </w:r>
-    </w:p>
-    <w:p>
-      <w:pPr>
-        <w:pStyle w:val="a3"/>
-        <w:numPr>
-          <w:ilvl w:val="0"/>
-          <w:numId w:val="6"/>
-        </w:numPr>
-      </w:pPr>
-      <w:r>
-        <w:rPr>
-          <w:lang w:val="en-US"/>
-        </w:rPr>
-        <w:t xml:space="preserve">C |C </w:t>
-      </w:r>
-    </w:p>
-    <w:p>
-      <w:pPr>
-        <w:pStyle w:val="a3"/>
-        <w:numPr>
-          <w:ilvl w:val="0"/>
-          <w:numId w:val="6"/>
-        </w:numPr>
-      </w:pPr>
-      <w:r>
-        <w:rPr>
-          <w:lang w:val="en-US"/>
-        </w:rPr>
-        <w:t>A, D, E | A, D, E</w:t>
-      </w:r>
-    </w:p>
-    <w:p>
-      <w:pPr>
-        <w:pStyle w:val="a3"/>
-        <w:numPr>
-          <w:ilvl w:val="0"/>
-          <w:numId w:val="6"/>
-        </w:numPr>
-      </w:pPr>
-      <w:r>
-        <w:rPr>
-          <w:lang w:val="en-US"/>
-        </w:rPr>
-        <w:t>G | G</w:t>
-      </w:r>
-    </w:p>
-    <w:p>
-      <w:pPr>
-        <w:pStyle w:val="a3"/>
-        <w:numPr>
-          <w:ilvl w:val="0"/>
-          <w:numId w:val="6"/>
-        </w:numPr>
-      </w:pPr>
-      <w:r>
-        <w:rPr>
-          <w:lang w:val="en-US"/>
-        </w:rPr>
-        <w:t>F | F</w:t>
-      </w:r>
-    </w:p>
-    <w:p>
-      <w:pPr>
-        <w:pStyle w:val="a3"/>
-        <w:numPr>
-          <w:ilvl w:val="0"/>
-          <w:numId w:val="6"/>
-        </w:numPr>
-      </w:pPr>
-      <w:r>
-        <w:rPr>
-          <w:lang w:val="en-US"/>
-        </w:rPr>
-        <w:t>E | E</w:t>
-      </w:r>
-    </w:p>
-    <w:p>
-      <w:pPr>
-        <w:pStyle w:val="a3"/>
-        <w:numPr>
-          <w:ilvl w:val="0"/>
-          <w:numId w:val="6"/>
-        </w:numPr>
-      </w:pPr>
-      <w:r>
-        <w:rPr>
-          <w:lang w:val="en-US"/>
-        </w:rPr>
-        <w:t>C |C</w:t>
-      </w:r>
-    </w:p>
-    <w:p>
-      <w:pPr>
-        <w:pStyle w:val="a3"/>
-        <w:numPr>
-          <w:ilvl w:val="0"/>
-          <w:numId w:val="6"/>
-        </w:numPr>
-      </w:pPr>
-      <w:r>
-        <w:rPr>
-          <w:lang w:val="en-US"/>
-        </w:rPr>
-        <w:t>D | D</w:t>
-      </w:r>
-    </w:p>
-    <w:p>
-      <w:pPr>
-        <w:pStyle w:val="a3"/>
-        <w:numPr>
-          <w:ilvl w:val="0"/>
-          <w:numId w:val="6"/>
-        </w:numPr>
-      </w:pPr>
-      <w:r>
-        <w:rPr>
-          <w:lang w:val="en-US"/>
-        </w:rPr>
-        <w:t>A, D | A, D</w:t>
-      </w:r>
-    </w:p>
-    <w:p>
-      <w:pPr>
-        <w:pStyle w:val="a3"/>
-        <w:numPr>
-          <w:ilvl w:val="0"/>
-          <w:numId w:val="6"/>
-        </w:numPr>
-      </w:pPr>
-      <w:r>
-        <w:rPr>
-          <w:lang w:val="en-US"/>
-        </w:rPr>
-        <w:t>B, E | B, E</w:t>
-      </w:r>
-    </w:p>
-    <w:p>
-      <w:pPr>
-        <w:pStyle w:val="a3"/>
-        <w:numPr>
-          <w:ilvl w:val="0"/>
-          <w:numId w:val="6"/>
-        </w:numPr>
-      </w:pPr>
-      <w:r>
-        <w:rPr>
-          <w:lang w:val="en-US"/>
-        </w:rPr>
-        <w:t>B, C | B, C</w:t>
-      </w:r>
-    </w:p>
-    <w:p>
-      <w:pPr>
-        <w:pStyle w:val="a3"/>
-        <w:numPr>
-          <w:ilvl w:val="0"/>
-          <w:numId w:val="6"/>
-        </w:numPr>
-      </w:pPr>
-      <w:r>
-        <w:rPr>
-          <w:lang w:val="en-US"/>
-        </w:rPr>
-        <w:t>C | C</w:t>
-      </w:r>
-    </w:p>
-    <w:p>
-      <w:pPr>
-        <w:pStyle w:val="a3"/>
-        <w:numPr>
-          <w:ilvl w:val="0"/>
-          <w:numId w:val="6"/>
-        </w:numPr>
-      </w:pPr>
-      <w:r>
-        <w:rPr>
-          <w:lang w:val="en-US"/>
-        </w:rPr>
-        <w:t>C, F | A, B</w:t>
-      </w:r>
-    </w:p>
-    <w:p>
-      <w:pPr>
-        <w:pStyle w:val="a3"/>
-        <w:numPr>
-          <w:ilvl w:val="0"/>
-          <w:numId w:val="6"/>
-        </w:numPr>
-      </w:pPr>
-      <w:r>
-        <w:rPr>
-          <w:lang w:val="en-US"/>
-        </w:rPr>
-        <w:t>A, B, C, D | C, D</w:t>
-      </w:r>
-    </w:p>
-    <w:p>
-      <w:pPr>
-        <w:pStyle w:val="a3"/>
-        <w:numPr>
-          <w:ilvl w:val="0"/>
-          <w:numId w:val="6"/>
-        </w:numPr>
-      </w:pPr>
-      <w:r>
-        <w:rPr>
-          <w:lang w:val="en-US"/>
-        </w:rPr>
-        <w:t>D | D</w:t>
-      </w:r>
-    </w:p>
-    <w:p>
-      <w:pPr>
-        <w:pStyle w:val="a3"/>
-        <w:numPr>
-          <w:ilvl w:val="0"/>
-          <w:numId w:val="6"/>
-        </w:numPr>
-      </w:pPr>
-      <w:r>
-        <w:rPr>
-          <w:lang w:val="en-US"/>
-        </w:rPr>
-        <w:t>F | F</w:t>
-      </w:r>
-    </w:p>
-    <w:p>
-      <w:pPr>
-        <w:pStyle w:val="a3"/>
-        <w:numPr>
-          <w:ilvl w:val="0"/>
-          <w:numId w:val="6"/>
-        </w:numPr>
-      </w:pPr>
-      <w:r>
-        <w:rPr>
-          <w:lang w:val="en-US"/>
-        </w:rPr>
-        <w:t>B, C | B, C</w:t>
-      </w:r>
-    </w:p>
-    <w:p>
-      <w:pPr>
-        <w:pStyle w:val="a3"/>
-        <w:numPr>
-          <w:ilvl w:val="0"/>
-          <w:numId w:val="6"/>
-        </w:numPr>
-      </w:pPr>
-      <w:r>
-        <w:rPr>
-          <w:lang w:val="en-US"/>
-        </w:rPr>
-        <w:t>D, F | D, F</w:t>
-      </w:r>
-    </w:p>
-    <w:p>
-      <w:pPr>
-        <w:pStyle w:val="a3"/>
-        <w:numPr>
-          <w:ilvl w:val="0"/>
-          <w:numId w:val="6"/>
-        </w:numPr>
-      </w:pPr>
-      <w:r>
-        <w:rPr>
-          <w:lang w:val="en-US"/>
-        </w:rPr>
-        <w:t>C | C</w:t>
-      </w:r>
-    </w:p>
-    <w:p>
-      <w:pPr>
-        <w:pStyle w:val="a3"/>
-        <w:numPr>
-          <w:ilvl w:val="0"/>
-          <w:numId w:val="6"/>
-        </w:numPr>
-      </w:pPr>
-      <w:r>
-        <w:rPr>
-          <w:lang w:val="en-US"/>
-        </w:rPr>
-        <w:t>D | D</w:t>
-      </w:r>
-    </w:p>
-    <w:p>
-      <w:pPr>
-        <w:pStyle w:val="a3"/>
-        <w:numPr>
-          <w:ilvl w:val="0"/>
-          <w:numId w:val="6"/>
-        </w:numPr>
-      </w:pPr>
-      <w:r>
-        <w:rPr>
-          <w:lang w:val="en-US"/>
-        </w:rPr>
-        <w:t>B | B</w:t>
-      </w:r>
-    </w:p>
-    <w:p>
-      <w:pPr>
-        <w:pStyle w:val="a3"/>
-        <w:numPr>
-          <w:ilvl w:val="0"/>
-          <w:numId w:val="6"/>
-        </w:numPr>
-      </w:pPr>
-      <w:r>
-        <w:rPr>
-          <w:lang w:val="en-US"/>
-        </w:rPr>
-        <w:t>C | C</w:t>
-      </w:r>
-    </w:p>
-    <w:p>
-      <w:pPr>
-        <w:pStyle w:val="a3"/>
-        <w:numPr>
-          <w:ilvl w:val="0"/>
-          <w:numId w:val="6"/>
-        </w:numPr>
-      </w:pPr>
-      <w:r>
-        <w:rPr>
-          <w:lang w:val="en-US"/>
-        </w:rPr>
-        <w:t>E | E</w:t>
-      </w:r>
-    </w:p>
-    <w:p>
-      <w:pPr>
-        <w:pStyle w:val="a3"/>
-        <w:numPr>
-          <w:ilvl w:val="0"/>
-          <w:numId w:val="6"/>
-        </w:numPr>
-      </w:pPr>
-      <w:r>
-        <w:rPr>
-          <w:lang w:val="en-US"/>
-        </w:rPr>
-        <w:t>A, E | A, E</w:t>
-      </w:r>
-    </w:p>
-    <w:p>
-      <w:pPr>
-        <w:pStyle w:val="a3"/>
-        <w:numPr>
-          <w:ilvl w:val="0"/>
-          <w:numId w:val="6"/>
-        </w:numPr>
-      </w:pPr>
-      <w:r>
-        <w:rPr>
-          <w:lang w:val="en-US"/>
-        </w:rPr>
-        <w:t>E | E</w:t>
-      </w:r>
-    </w:p>
-    <w:p>
-      <w:pPr>
-        <w:pStyle w:val="a3"/>
-        <w:numPr>
-          <w:ilvl w:val="0"/>
-          <w:numId w:val="6"/>
-        </w:numPr>
-      </w:pPr>
-      <w:r>
-        <w:rPr>
-          <w:lang w:val="en-US"/>
-        </w:rPr>
-        <w:t>G | G</w:t>
-      </w:r>
-    </w:p>
-    <w:p>
-      <w:pPr>
-        <w:pStyle w:val="a3"/>
-        <w:numPr>
-          <w:ilvl w:val="0"/>
-          <w:numId w:val="6"/>
-        </w:numPr>
-      </w:pPr>
-      <w:r>
-        <w:rPr>
-          <w:lang w:val="en-US"/>
-        </w:rPr>
-        <w:t>A, E | A, E</w:t>
-      </w:r>
-    </w:p>
-    <w:p>
-      <w:pPr>
-        <w:pStyle w:val="a3"/>
-        <w:numPr>
-          <w:ilvl w:val="0"/>
-          <w:numId w:val="6"/>
-        </w:numPr>
-      </w:pPr>
-      <w:r>
-        <w:rPr>
-          <w:lang w:val="en-US"/>
-        </w:rPr>
-        <w:t>E | E</w:t>
-      </w:r>
+          <w:lang w:val="en-US"/>
+        </w:rPr>
+      </w:pPr>
     </w:p>
     <w:p>
       <w:pPr>
         <w:rPr>
           <w:b/>
-        </w:rPr>
-      </w:pPr>
-    </w:p>
-    <w:p>
-      <w:pPr>
+          <w:bCs/>
+        </w:rPr>
+      </w:pPr>
+      <w:r>
         <w:rPr>
           <w:b/>
-        </w:rPr>
-      </w:pPr>
-      <w:r>
+          <w:bCs/>
+        </w:rPr>
+        <w:t>Глава 7. Многопоточность</w:t>
+      </w:r>
+    </w:p>
+    <w:p>
+      <w:pPr>
+        <w:pStyle w:val="a3"/>
+        <w:numPr>
+          <w:ilvl w:val="0"/>
+          <w:numId w:val="7"/>
+        </w:numPr>
+        <w:rPr>
+          <w:lang w:val="en-US"/>
+        </w:rPr>
+      </w:pPr>
+      <w:r>
+        <w:rPr>
+          <w:lang w:val="en-US"/>
+        </w:rPr>
+        <w:t>D, F</w:t>
+      </w:r>
+      <w:r>
+        <w:rPr>
+          <w:lang w:val="en-US"/>
+        </w:rPr>
+        <w:t xml:space="preserve"> | D, F</w:t>
+      </w:r>
+    </w:p>
+    <w:p>
+      <w:pPr>
+        <w:pStyle w:val="a3"/>
+        <w:numPr>
+          <w:ilvl w:val="0"/>
+          <w:numId w:val="7"/>
+        </w:numPr>
+        <w:rPr>
+          <w:lang w:val="en-US"/>
+        </w:rPr>
+      </w:pPr>
+      <w:r>
+        <w:rPr>
+          <w:lang w:val="en-US"/>
+        </w:rPr>
+        <w:t>B</w:t>
+      </w:r>
+      <w:r>
+        <w:t xml:space="preserve"> </w:t>
+      </w:r>
+      <w:r>
+        <w:rPr>
+          <w:lang w:val="en-US"/>
+        </w:rPr>
+        <w:t>| A, D</w:t>
+      </w:r>
+    </w:p>
+    <w:p>
+      <w:pPr>
+        <w:pStyle w:val="a3"/>
+        <w:numPr>
+          <w:ilvl w:val="0"/>
+          <w:numId w:val="7"/>
+        </w:numPr>
+        <w:rPr>
+          <w:lang w:val="en-US"/>
+        </w:rPr>
+      </w:pPr>
+      <w:r>
+        <w:rPr>
+          <w:lang w:val="en-US"/>
+        </w:rPr>
+        <w:t>B, D, F, C</w:t>
+      </w:r>
+      <w:r>
+        <w:rPr>
+          <w:lang w:val="en-US"/>
+        </w:rPr>
+        <w:t xml:space="preserve"> | A, C, D, F</w:t>
+      </w:r>
+    </w:p>
+    <w:p>
+      <w:pPr>
+        <w:pStyle w:val="a3"/>
+        <w:numPr>
+          <w:ilvl w:val="0"/>
+          <w:numId w:val="7"/>
+        </w:numPr>
+        <w:rPr>
+          <w:lang w:val="en-US"/>
+        </w:rPr>
+      </w:pPr>
+      <w:r>
+        <w:rPr>
+          <w:lang w:val="en-US"/>
+        </w:rPr>
+        <w:t>B, D</w:t>
+      </w:r>
+      <w:r>
+        <w:rPr>
+          <w:lang w:val="en-US"/>
+        </w:rPr>
+        <w:t xml:space="preserve"> | B, C</w:t>
+      </w:r>
+    </w:p>
+    <w:p>
+      <w:pPr>
+        <w:pStyle w:val="a3"/>
+        <w:numPr>
+          <w:ilvl w:val="0"/>
+          <w:numId w:val="7"/>
+        </w:numPr>
+        <w:rPr>
+          <w:lang w:val="en-US"/>
+        </w:rPr>
+      </w:pPr>
+      <w:r>
+        <w:rPr>
+          <w:lang w:val="en-US"/>
+        </w:rPr>
+        <w:t>C</w:t>
+      </w:r>
+      <w:r>
+        <w:rPr>
+          <w:lang w:val="en-US"/>
+        </w:rPr>
+        <w:t xml:space="preserve"> | C</w:t>
+      </w:r>
+    </w:p>
+    <w:p>
+      <w:pPr>
+        <w:pStyle w:val="a3"/>
+        <w:numPr>
+          <w:ilvl w:val="0"/>
+          <w:numId w:val="7"/>
+        </w:numPr>
+        <w:rPr>
+          <w:lang w:val="en-US"/>
+        </w:rPr>
+      </w:pPr>
+      <w:r>
+        <w:rPr>
+          <w:lang w:val="en-US"/>
+        </w:rPr>
+        <w:t>C, E</w:t>
+      </w:r>
+      <w:r>
+        <w:rPr>
+          <w:lang w:val="en-US"/>
+        </w:rPr>
+        <w:t xml:space="preserve"> | C, E</w:t>
+      </w:r>
+    </w:p>
+    <w:p>
+      <w:pPr>
+        <w:pStyle w:val="a3"/>
+        <w:numPr>
+          <w:ilvl w:val="0"/>
+          <w:numId w:val="7"/>
+        </w:numPr>
+        <w:rPr>
+          <w:lang w:val="en-US"/>
+        </w:rPr>
+      </w:pPr>
+      <w:r>
+        <w:rPr>
+          <w:lang w:val="en-US"/>
+        </w:rPr>
+        <w:t>D</w:t>
+      </w:r>
+      <w:r>
+        <w:rPr>
+          <w:lang w:val="en-US"/>
+        </w:rPr>
+        <w:t xml:space="preserve"> | D</w:t>
+      </w:r>
+    </w:p>
+    <w:p>
+      <w:pPr>
+        <w:pStyle w:val="a3"/>
+        <w:numPr>
+          <w:ilvl w:val="0"/>
+          <w:numId w:val="7"/>
+        </w:numPr>
+        <w:rPr>
+          <w:lang w:val="en-US"/>
+        </w:rPr>
+      </w:pPr>
+      <w:r>
+        <w:rPr>
+          <w:lang w:val="en-US"/>
+        </w:rPr>
+        <w:t>A</w:t>
+      </w:r>
+      <w:r>
+        <w:rPr>
+          <w:lang w:val="en-US"/>
+        </w:rPr>
+        <w:t xml:space="preserve"> | A</w:t>
+      </w:r>
+    </w:p>
+    <w:p>
+      <w:pPr>
+        <w:pStyle w:val="a3"/>
+        <w:numPr>
+          <w:ilvl w:val="0"/>
+          <w:numId w:val="7"/>
+        </w:numPr>
+        <w:rPr>
+          <w:lang w:val="en-US"/>
+        </w:rPr>
+      </w:pPr>
+      <w:r>
+        <w:rPr>
+          <w:lang w:val="en-US"/>
+        </w:rPr>
+        <w:t>D</w:t>
+      </w:r>
+      <w:r>
+        <w:rPr>
+          <w:lang w:val="en-US"/>
+        </w:rPr>
+        <w:t xml:space="preserve"> | C</w:t>
+      </w:r>
+    </w:p>
+    <w:p>
+      <w:pPr>
+        <w:pStyle w:val="a3"/>
+        <w:numPr>
+          <w:ilvl w:val="0"/>
+          <w:numId w:val="7"/>
+        </w:numPr>
+        <w:rPr>
+          <w:lang w:val="en-US"/>
+        </w:rPr>
+      </w:pPr>
+      <w:r>
+        <w:rPr>
+          <w:lang w:val="en-US"/>
+        </w:rPr>
+        <w:t>A</w:t>
+      </w:r>
+      <w:r>
+        <w:rPr>
+          <w:lang w:val="en-US"/>
+        </w:rPr>
+        <w:t xml:space="preserve"> | A</w:t>
+      </w:r>
+    </w:p>
+    <w:p>
+      <w:pPr>
+        <w:pStyle w:val="a3"/>
+        <w:numPr>
+          <w:ilvl w:val="0"/>
+          <w:numId w:val="7"/>
+        </w:numPr>
+        <w:rPr>
+          <w:lang w:val="en-US"/>
+        </w:rPr>
+      </w:pPr>
+      <w:r>
+        <w:rPr>
+          <w:lang w:val="en-US"/>
+        </w:rPr>
+        <w:t>F</w:t>
+      </w:r>
+      <w:r>
+        <w:rPr>
+          <w:lang w:val="en-US"/>
+        </w:rPr>
+        <w:t xml:space="preserve"> | F</w:t>
+      </w:r>
+    </w:p>
+    <w:p>
+      <w:pPr>
+        <w:pStyle w:val="a3"/>
+        <w:numPr>
+          <w:ilvl w:val="0"/>
+          <w:numId w:val="7"/>
+        </w:numPr>
+        <w:rPr>
+          <w:lang w:val="en-US"/>
+        </w:rPr>
+      </w:pPr>
+      <w:r>
+        <w:rPr>
+          <w:lang w:val="en-US"/>
+        </w:rPr>
+        <w:t>B</w:t>
+      </w:r>
+      <w:r>
+        <w:rPr>
+          <w:lang w:val="en-US"/>
+        </w:rPr>
+        <w:t xml:space="preserve"> | B</w:t>
+      </w:r>
+    </w:p>
+    <w:p>
+      <w:pPr>
+        <w:pStyle w:val="a3"/>
+        <w:numPr>
+          <w:ilvl w:val="0"/>
+          <w:numId w:val="7"/>
+        </w:numPr>
+        <w:rPr>
+          <w:lang w:val="en-US"/>
+        </w:rPr>
+      </w:pPr>
+      <w:r>
+        <w:rPr>
+          <w:lang w:val="en-US"/>
+        </w:rPr>
+        <w:t>D</w:t>
+      </w:r>
+      <w:r>
+        <w:rPr>
+          <w:lang w:val="en-US"/>
+        </w:rPr>
+        <w:t xml:space="preserve"> | C</w:t>
+      </w:r>
+    </w:p>
+    <w:p>
+      <w:pPr>
+        <w:pStyle w:val="a3"/>
+        <w:numPr>
+          <w:ilvl w:val="0"/>
+          <w:numId w:val="7"/>
+        </w:numPr>
+        <w:rPr>
+          <w:lang w:val="en-US"/>
+        </w:rPr>
+      </w:pPr>
+      <w:r>
+        <w:rPr>
+          <w:lang w:val="en-US"/>
+        </w:rPr>
+        <w:t>D</w:t>
+      </w:r>
+      <w:r>
+        <w:rPr>
+          <w:lang w:val="en-US"/>
+        </w:rPr>
+        <w:t xml:space="preserve"> </w:t>
+      </w:r>
+      <w:r>
+        <w:t xml:space="preserve"> </w:t>
+      </w:r>
+      <w:r>
+        <w:rPr>
+          <w:lang w:val="en-US"/>
+        </w:rPr>
+        <w:t>| C, E</w:t>
+      </w:r>
+    </w:p>
+    <w:p>
+      <w:pPr>
+        <w:pStyle w:val="a3"/>
+        <w:numPr>
+          <w:ilvl w:val="0"/>
+          <w:numId w:val="7"/>
+        </w:numPr>
+        <w:rPr>
+          <w:lang w:val="en-US"/>
+        </w:rPr>
+      </w:pPr>
+      <w:r>
+        <w:rPr>
+          <w:lang w:val="en-US"/>
+        </w:rPr>
+        <w:t>B</w:t>
+      </w:r>
+      <w:r>
+        <w:rPr>
+          <w:lang w:val="en-US"/>
+        </w:rPr>
+        <w:t xml:space="preserve"> </w:t>
+      </w:r>
+      <w:r>
+        <w:rPr>
+          <w:lang w:val="en-US"/>
+        </w:rPr>
+        <w:t>| A</w:t>
+      </w:r>
+    </w:p>
+    <w:p>
+      <w:pPr>
+        <w:pStyle w:val="a3"/>
+        <w:numPr>
+          <w:ilvl w:val="0"/>
+          <w:numId w:val="7"/>
+        </w:numPr>
+        <w:rPr>
+          <w:lang w:val="en-US"/>
+        </w:rPr>
+      </w:pPr>
+      <w:r>
+        <w:rPr>
+          <w:lang w:val="en-US"/>
+        </w:rPr>
+        <w:t>E</w:t>
+      </w:r>
+      <w:r>
+        <w:rPr>
+          <w:lang w:val="en-US"/>
+        </w:rPr>
+        <w:t xml:space="preserve"> | F</w:t>
+      </w:r>
+    </w:p>
+    <w:p>
+      <w:pPr>
+        <w:pStyle w:val="a3"/>
+        <w:numPr>
+          <w:ilvl w:val="0"/>
+          <w:numId w:val="7"/>
+        </w:numPr>
+        <w:rPr>
+          <w:lang w:val="en-US"/>
+        </w:rPr>
+      </w:pPr>
+      <w:r>
+        <w:rPr>
+          <w:lang w:val="en-US"/>
+        </w:rPr>
+        <w:t>B</w:t>
+      </w:r>
+      <w:r>
+        <w:rPr>
+          <w:lang w:val="en-US"/>
+        </w:rPr>
+        <w:t xml:space="preserve"> | D</w:t>
+      </w:r>
+    </w:p>
+    <w:p>
+      <w:pPr>
+        <w:pStyle w:val="a3"/>
+        <w:numPr>
+          <w:ilvl w:val="0"/>
+          <w:numId w:val="7"/>
+        </w:numPr>
+        <w:rPr>
+          <w:lang w:val="en-US"/>
+        </w:rPr>
+      </w:pPr>
+      <w:r>
+        <w:rPr>
+          <w:lang w:val="en-US"/>
+        </w:rPr>
+        <w:t>C, E, G</w:t>
+      </w:r>
+      <w:r>
+        <w:rPr>
+          <w:lang w:val="en-US"/>
+        </w:rPr>
+        <w:t xml:space="preserve"> | C, E, G</w:t>
+      </w:r>
+    </w:p>
+    <w:p>
+      <w:pPr>
+        <w:pStyle w:val="a3"/>
+        <w:numPr>
+          <w:ilvl w:val="0"/>
+          <w:numId w:val="7"/>
+        </w:numPr>
+        <w:rPr>
+          <w:lang w:val="en-US"/>
+        </w:rPr>
+      </w:pPr>
+      <w:r>
+        <w:rPr>
+          <w:lang w:val="en-US"/>
+        </w:rPr>
+        <w:t>H</w:t>
+      </w:r>
+      <w:r>
+        <w:rPr>
+          <w:lang w:val="en-US"/>
+        </w:rPr>
+        <w:t xml:space="preserve"> | F, H</w:t>
+      </w:r>
+    </w:p>
+    <w:p>
+      <w:pPr>
+        <w:pStyle w:val="a3"/>
+        <w:numPr>
+          <w:ilvl w:val="0"/>
+          <w:numId w:val="7"/>
+        </w:numPr>
+        <w:rPr>
+          <w:lang w:val="en-US"/>
+        </w:rPr>
+      </w:pPr>
+      <w:r>
+        <w:rPr>
+          <w:lang w:val="en-US"/>
+        </w:rPr>
+        <w:t>F</w:t>
+      </w:r>
+      <w:r>
+        <w:rPr>
+          <w:lang w:val="en-US"/>
+        </w:rPr>
+        <w:t xml:space="preserve"> | F</w:t>
+      </w:r>
+    </w:p>
+    <w:p>
+      <w:pPr>
+        <w:pStyle w:val="a3"/>
+        <w:numPr>
+          <w:ilvl w:val="0"/>
+          <w:numId w:val="7"/>
+        </w:numPr>
+        <w:rPr>
+          <w:lang w:val="en-US"/>
+        </w:rPr>
+      </w:pPr>
+      <w:r>
+        <w:rPr>
+          <w:lang w:val="en-US"/>
+        </w:rPr>
+        <w:t>A, B, C, D</w:t>
+      </w:r>
+      <w:r>
+        <w:rPr>
+          <w:lang w:val="en-US"/>
+        </w:rPr>
+        <w:t xml:space="preserve"> | A, D</w:t>
+      </w:r>
+    </w:p>
+    <w:p>
+      <w:pPr>
+        <w:pStyle w:val="a3"/>
+        <w:numPr>
+          <w:ilvl w:val="0"/>
+          <w:numId w:val="7"/>
+        </w:numPr>
+        <w:rPr>
+          <w:lang w:val="en-US"/>
+        </w:rPr>
+      </w:pPr>
+      <w:r>
+        <w:rPr>
+          <w:lang w:val="en-US"/>
+        </w:rPr>
+        <w:t>B</w:t>
+      </w:r>
+      <w:r>
+        <w:rPr>
+          <w:lang w:val="en-US"/>
+        </w:rPr>
+        <w:t xml:space="preserve"> | B</w:t>
+      </w:r>
+    </w:p>
+    <w:p>
+      <w:pPr>
+        <w:pStyle w:val="a3"/>
+        <w:numPr>
+          <w:ilvl w:val="0"/>
+          <w:numId w:val="7"/>
+        </w:numPr>
+        <w:rPr>
+          <w:lang w:val="en-US"/>
+        </w:rPr>
+      </w:pPr>
+      <w:r>
+        <w:rPr>
+          <w:lang w:val="en-US"/>
+        </w:rPr>
+        <w:t>F</w:t>
+      </w:r>
+      <w:r>
+        <w:rPr>
+          <w:lang w:val="en-US"/>
+        </w:rPr>
+        <w:t xml:space="preserve"> | F</w:t>
+      </w:r>
+    </w:p>
+    <w:p>
+      <w:pPr>
+        <w:pStyle w:val="a3"/>
+        <w:numPr>
+          <w:ilvl w:val="0"/>
+          <w:numId w:val="7"/>
+        </w:numPr>
+        <w:rPr>
+          <w:lang w:val="en-US"/>
+        </w:rPr>
+      </w:pPr>
+      <w:r>
+        <w:rPr>
+          <w:lang w:val="en-US"/>
+        </w:rPr>
+        <w:t>A, F</w:t>
+      </w:r>
+      <w:r>
+        <w:rPr>
+          <w:lang w:val="en-US"/>
+        </w:rPr>
+        <w:t xml:space="preserve"> | A, F</w:t>
+      </w:r>
+    </w:p>
+    <w:p>
+      <w:pPr>
+        <w:pStyle w:val="a3"/>
+        <w:numPr>
+          <w:ilvl w:val="0"/>
+          <w:numId w:val="7"/>
+        </w:numPr>
+        <w:rPr>
+          <w:lang w:val="en-US"/>
+        </w:rPr>
+      </w:pPr>
+      <w:r>
+        <w:rPr>
+          <w:lang w:val="en-US"/>
+        </w:rPr>
+        <w:t>A</w:t>
+      </w:r>
+      <w:r>
+        <w:rPr>
+          <w:lang w:val="en-US"/>
+        </w:rPr>
+        <w:t>, C</w:t>
+      </w:r>
+      <w:r>
+        <w:rPr>
+          <w:lang w:val="en-US"/>
+        </w:rPr>
+        <w:t xml:space="preserve"> | A, D</w:t>
+      </w:r>
+    </w:p>
+    <w:p>
+      <w:pPr>
+        <w:pStyle w:val="a3"/>
+        <w:numPr>
+          <w:ilvl w:val="0"/>
+          <w:numId w:val="7"/>
+        </w:numPr>
+        <w:rPr>
+          <w:lang w:val="en-US"/>
+        </w:rPr>
+      </w:pPr>
+      <w:r>
+        <w:rPr>
+          <w:lang w:val="en-US"/>
+        </w:rPr>
+        <w:t>C</w:t>
+      </w:r>
+      <w:r>
+        <w:rPr>
+          <w:lang w:val="en-US"/>
+        </w:rPr>
+        <w:t xml:space="preserve"> | C, D</w:t>
+      </w:r>
+    </w:p>
+    <w:p>
+      <w:pPr>
         <w:rPr>
           <w:b/>
-        </w:rPr>
-        <w:t>Глава 6. Модульные приложения.</w:t>
-      </w:r>
-    </w:p>
-    <w:p>
-      <w:pPr>
-        <w:pStyle w:val="a3"/>
-        <w:numPr>
-          <w:ilvl w:val="0"/>
-          <w:numId w:val="1"/>
-        </w:numPr>
-      </w:pPr>
+          <w:bCs/>
+          <w:lang w:val="en-US"/>
+        </w:rPr>
+      </w:pPr>
+      <w:r>
+        <w:rPr>
+          <w:b/>
+          <w:bCs/>
+        </w:rPr>
+        <w:t xml:space="preserve">Глава 8. </w:t>
+      </w:r>
+      <w:r>
+        <w:rPr>
+          <w:b/>
+          <w:bCs/>
+          <w:lang w:val="en-US"/>
+        </w:rPr>
+        <w:t>I/O</w:t>
+      </w:r>
+    </w:p>
+    <w:p>
+      <w:pPr>
+        <w:pStyle w:val="a3"/>
+        <w:numPr>
+          <w:ilvl w:val="0"/>
+          <w:numId w:val="8"/>
+        </w:numPr>
+        <w:rPr>
+          <w:lang w:val="en-US"/>
+        </w:rPr>
+      </w:pPr>
+      <w:r>
+        <w:rPr>
+          <w:lang w:val="en-US"/>
+        </w:rPr>
+        <w:t>F</w:t>
+      </w:r>
+      <w:r>
+        <w:rPr>
+          <w:lang w:val="en-US"/>
+        </w:rPr>
+        <w:t xml:space="preserve"> | F</w:t>
+      </w:r>
+    </w:p>
+    <w:p>
+      <w:pPr>
+        <w:pStyle w:val="a3"/>
+        <w:numPr>
+          <w:ilvl w:val="0"/>
+          <w:numId w:val="8"/>
+        </w:numPr>
+        <w:rPr>
+          <w:lang w:val="en-US"/>
+        </w:rPr>
+      </w:pPr>
+      <w:r>
+        <w:rPr>
+          <w:lang w:val="en-US"/>
+        </w:rPr>
+        <w:t>C, G, E</w:t>
+      </w:r>
+      <w:r>
+        <w:rPr>
+          <w:lang w:val="en-US"/>
+        </w:rPr>
+        <w:t xml:space="preserve"> | C, E, G</w:t>
+      </w:r>
+    </w:p>
+    <w:p>
+      <w:pPr>
+        <w:pStyle w:val="a3"/>
+        <w:numPr>
+          <w:ilvl w:val="0"/>
+          <w:numId w:val="8"/>
+        </w:numPr>
+        <w:rPr>
+          <w:lang w:val="en-US"/>
+        </w:rPr>
+      </w:pPr>
+      <w:r>
+        <w:rPr>
+          <w:lang w:val="en-US"/>
+        </w:rPr>
+        <w:t>B</w:t>
+      </w:r>
+      <w:r>
+        <w:rPr>
+          <w:lang w:val="en-US"/>
+        </w:rPr>
+        <w:t xml:space="preserve"> | B</w:t>
+      </w:r>
+    </w:p>
+    <w:p>
+      <w:pPr>
+        <w:pStyle w:val="a3"/>
+        <w:numPr>
+          <w:ilvl w:val="0"/>
+          <w:numId w:val="8"/>
+        </w:numPr>
+        <w:rPr>
+          <w:lang w:val="en-US"/>
+        </w:rPr>
+      </w:pPr>
+      <w:r>
+        <w:rPr>
+          <w:lang w:val="en-US"/>
+        </w:rPr>
+        <w:t xml:space="preserve">A, </w:t>
+      </w:r>
       <w:r>
         <w:rPr>
           <w:lang w:val="en-US"/>
@@ -2069,16 +3254,146 @@
         <w:rPr>
           <w:lang w:val="en-US"/>
         </w:rPr>
-        <w:t xml:space="preserve"> | D</w:t>
-      </w:r>
-    </w:p>
-    <w:p>
-      <w:pPr>
-        <w:pStyle w:val="a3"/>
-        <w:numPr>
-          <w:ilvl w:val="0"/>
-          <w:numId w:val="1"/>
-        </w:numPr>
+        <w:t xml:space="preserve"> | A, D</w:t>
+      </w:r>
+    </w:p>
+    <w:p>
+      <w:pPr>
+        <w:pStyle w:val="a3"/>
+        <w:numPr>
+          <w:ilvl w:val="0"/>
+          <w:numId w:val="8"/>
+        </w:numPr>
+        <w:rPr>
+          <w:lang w:val="en-US"/>
+        </w:rPr>
+      </w:pPr>
+      <w:r>
+        <w:rPr>
+          <w:lang w:val="en-US"/>
+        </w:rPr>
+        <w:t>B, E, F</w:t>
+      </w:r>
+      <w:r>
+        <w:rPr>
+          <w:lang w:val="en-US"/>
+        </w:rPr>
+        <w:t xml:space="preserve"> | B, E</w:t>
+      </w:r>
+    </w:p>
+    <w:p>
+      <w:pPr>
+        <w:pStyle w:val="a3"/>
+        <w:numPr>
+          <w:ilvl w:val="0"/>
+          <w:numId w:val="8"/>
+        </w:numPr>
+        <w:rPr>
+          <w:lang w:val="en-US"/>
+        </w:rPr>
+      </w:pPr>
+      <w:r>
+        <w:rPr>
+          <w:lang w:val="en-US"/>
+        </w:rPr>
+        <w:t>C, D, E</w:t>
+      </w:r>
+      <w:r>
+        <w:rPr>
+          <w:lang w:val="en-US"/>
+        </w:rPr>
+        <w:t xml:space="preserve"> | C, D, E</w:t>
+      </w:r>
+    </w:p>
+    <w:p>
+      <w:pPr>
+        <w:pStyle w:val="a3"/>
+        <w:numPr>
+          <w:ilvl w:val="0"/>
+          <w:numId w:val="8"/>
+        </w:numPr>
+        <w:rPr>
+          <w:lang w:val="en-US"/>
+        </w:rPr>
+      </w:pPr>
+      <w:r>
+        <w:rPr>
+          <w:lang w:val="en-US"/>
+        </w:rPr>
+        <w:t>G</w:t>
+      </w:r>
+      <w:r>
+        <w:rPr>
+          <w:lang w:val="en-US"/>
+        </w:rPr>
+        <w:t xml:space="preserve"> | G</w:t>
+      </w:r>
+    </w:p>
+    <w:p>
+      <w:pPr>
+        <w:pStyle w:val="a3"/>
+        <w:numPr>
+          <w:ilvl w:val="0"/>
+          <w:numId w:val="8"/>
+        </w:numPr>
+        <w:rPr>
+          <w:lang w:val="en-US"/>
+        </w:rPr>
+      </w:pPr>
+      <w:r>
+        <w:rPr>
+          <w:lang w:val="en-US"/>
+        </w:rPr>
+        <w:t xml:space="preserve">A, </w:t>
+      </w:r>
+      <w:r>
+        <w:rPr>
+          <w:lang w:val="en-US"/>
+        </w:rPr>
+        <w:t>F</w:t>
+      </w:r>
+      <w:r>
+        <w:rPr>
+          <w:lang w:val="en-US"/>
+        </w:rPr>
+        <w:t xml:space="preserve"> | A, F</w:t>
+      </w:r>
+    </w:p>
+    <w:p>
+      <w:pPr>
+        <w:pStyle w:val="a3"/>
+        <w:numPr>
+          <w:ilvl w:val="0"/>
+          <w:numId w:val="8"/>
+        </w:numPr>
+        <w:rPr>
+          <w:lang w:val="en-US"/>
+        </w:rPr>
+      </w:pPr>
+      <w:r>
+        <w:rPr>
+          <w:lang w:val="en-US"/>
+        </w:rPr>
+        <w:lastRenderedPageBreak/>
+        <w:t>A, E</w:t>
+      </w:r>
+      <w:r>
+        <w:rPr>
+          <w:lang w:val="en-US"/>
+        </w:rPr>
+        <w:t xml:space="preserve"> | A</w:t>
+      </w:r>
+    </w:p>
+    <w:p>
+      <w:pPr>
+        <w:pStyle w:val="a3"/>
+        <w:numPr>
+          <w:ilvl w:val="0"/>
+          <w:numId w:val="8"/>
+        </w:numPr>
+        <w:rPr>
+          <w:lang w:val="en-US"/>
+        </w:rPr>
       </w:pPr>
       <w:r>
         <w:rPr>
@@ -2098,119 +3413,131 @@
         <w:pStyle w:val="a3"/>
         <w:numPr>
           <w:ilvl w:val="0"/>
-          <w:numId w:val="1"/>
-        </w:numPr>
-      </w:pPr>
-      <w:r>
-        <w:rPr>
-          <w:lang w:val="en-US"/>
-        </w:rPr>
-        <w:t>A, B, E</w:t>
-      </w:r>
-      <w:r>
-        <w:rPr>
-          <w:lang w:val="en-US"/>
-        </w:rPr>
-        <w:t xml:space="preserve"> | A, B, E</w:t>
-      </w:r>
-    </w:p>
-    <w:p>
-      <w:pPr>
-        <w:pStyle w:val="a3"/>
-        <w:numPr>
-          <w:ilvl w:val="0"/>
-          <w:numId w:val="1"/>
-        </w:numPr>
-      </w:pPr>
-      <w:r>
-        <w:rPr>
-          <w:lang w:val="en-US"/>
-        </w:rPr>
-        <w:t>A</w:t>
-      </w:r>
-      <w:r>
-        <w:rPr>
-          <w:lang w:val="en-US"/>
-        </w:rPr>
-        <w:t>, E</w:t>
-      </w:r>
-      <w:r>
-        <w:rPr>
-          <w:lang w:val="en-US"/>
-        </w:rPr>
-        <w:t xml:space="preserve"> | A, E</w:t>
-      </w:r>
-    </w:p>
-    <w:p>
-      <w:pPr>
-        <w:pStyle w:val="a3"/>
-        <w:numPr>
-          <w:ilvl w:val="0"/>
-          <w:numId w:val="1"/>
-        </w:numPr>
-      </w:pPr>
-      <w:r>
-        <w:rPr>
-          <w:lang w:val="en-US"/>
-        </w:rPr>
-        <w:t>B</w:t>
-      </w:r>
-      <w:r>
-        <w:rPr>
-          <w:lang w:val="en-US"/>
-        </w:rPr>
-        <w:t xml:space="preserve"> | B</w:t>
-      </w:r>
-    </w:p>
-    <w:p>
-      <w:pPr>
-        <w:pStyle w:val="a3"/>
-        <w:numPr>
-          <w:ilvl w:val="0"/>
-          <w:numId w:val="1"/>
-        </w:numPr>
-      </w:pPr>
-      <w:r>
-        <w:rPr>
-          <w:lang w:val="en-US"/>
-        </w:rPr>
-        <w:t>F</w:t>
-      </w:r>
-      <w:r>
-        <w:rPr>
-          <w:lang w:val="en-US"/>
-        </w:rPr>
-        <w:t xml:space="preserve"> | F</w:t>
-      </w:r>
-    </w:p>
-    <w:p>
-      <w:pPr>
-        <w:pStyle w:val="a3"/>
-        <w:numPr>
-          <w:ilvl w:val="0"/>
-          <w:numId w:val="1"/>
-        </w:numPr>
-      </w:pPr>
-      <w:r>
-        <w:rPr>
-          <w:lang w:val="en-US"/>
-        </w:rPr>
-        <w:t>A, B, C, F</w:t>
-      </w:r>
-      <w:r>
-        <w:rPr>
-          <w:lang w:val="en-US"/>
-        </w:rPr>
-        <w:t xml:space="preserve"> | A, B, C, F</w:t>
-      </w:r>
-    </w:p>
-    <w:p>
-      <w:pPr>
-        <w:pStyle w:val="a3"/>
-        <w:numPr>
-          <w:ilvl w:val="0"/>
-          <w:numId w:val="1"/>
-        </w:numPr>
+          <w:numId w:val="8"/>
+        </w:numPr>
+        <w:rPr>
+          <w:lang w:val="en-US"/>
+        </w:rPr>
+      </w:pPr>
+      <w:r>
+        <w:rPr>
+          <w:lang w:val="en-US"/>
+        </w:rPr>
+        <w:t>C</w:t>
+      </w:r>
+      <w:r>
+        <w:rPr>
+          <w:lang w:val="en-US"/>
+        </w:rPr>
+        <w:t xml:space="preserve"> | C</w:t>
+      </w:r>
+    </w:p>
+    <w:p>
+      <w:pPr>
+        <w:pStyle w:val="a3"/>
+        <w:numPr>
+          <w:ilvl w:val="0"/>
+          <w:numId w:val="8"/>
+        </w:numPr>
+        <w:rPr>
+          <w:lang w:val="en-US"/>
+        </w:rPr>
+      </w:pPr>
+      <w:r>
+        <w:rPr>
+          <w:lang w:val="en-US"/>
+        </w:rPr>
+        <w:t>A, B</w:t>
+      </w:r>
+      <w:r>
+        <w:rPr>
+          <w:lang w:val="en-US"/>
+        </w:rPr>
+        <w:t xml:space="preserve"> | E</w:t>
+      </w:r>
+    </w:p>
+    <w:p>
+      <w:pPr>
+        <w:pStyle w:val="a3"/>
+        <w:numPr>
+          <w:ilvl w:val="0"/>
+          <w:numId w:val="8"/>
+        </w:numPr>
+        <w:rPr>
+          <w:lang w:val="en-US"/>
+        </w:rPr>
+      </w:pPr>
+      <w:r>
+        <w:rPr>
+          <w:lang w:val="en-US"/>
+        </w:rPr>
+        <w:t>B, E</w:t>
+      </w:r>
+      <w:r>
+        <w:rPr>
+          <w:lang w:val="en-US"/>
+        </w:rPr>
+        <w:t xml:space="preserve"> | B, E</w:t>
+      </w:r>
+    </w:p>
+    <w:p>
+      <w:pPr>
+        <w:pStyle w:val="a3"/>
+        <w:numPr>
+          <w:ilvl w:val="0"/>
+          <w:numId w:val="8"/>
+        </w:numPr>
+        <w:rPr>
+          <w:lang w:val="en-US"/>
+        </w:rPr>
+      </w:pPr>
+      <w:r>
+        <w:rPr>
+          <w:lang w:val="en-US"/>
+        </w:rPr>
+        <w:t>A, C, E</w:t>
+      </w:r>
+      <w:r>
+        <w:rPr>
+          <w:lang w:val="en-US"/>
+        </w:rPr>
+        <w:t xml:space="preserve"> | A, C, E</w:t>
+      </w:r>
+    </w:p>
+    <w:p>
+      <w:pPr>
+        <w:pStyle w:val="a3"/>
+        <w:numPr>
+          <w:ilvl w:val="0"/>
+          <w:numId w:val="8"/>
+        </w:numPr>
+        <w:rPr>
+          <w:lang w:val="en-US"/>
+        </w:rPr>
+      </w:pPr>
+      <w:r>
+        <w:rPr>
+          <w:lang w:val="en-US"/>
+        </w:rPr>
+        <w:t>E</w:t>
+      </w:r>
+      <w:r>
+        <w:rPr>
+          <w:lang w:val="en-US"/>
+        </w:rPr>
+        <w:t xml:space="preserve"> | E</w:t>
+      </w:r>
+    </w:p>
+    <w:p>
+      <w:pPr>
+        <w:pStyle w:val="a3"/>
+        <w:numPr>
+          <w:ilvl w:val="0"/>
+          <w:numId w:val="8"/>
+        </w:numPr>
+        <w:rPr>
+          <w:lang w:val="en-US"/>
+        </w:rPr>
       </w:pPr>
       <w:r>
         <w:rPr>
@@ -2222,22 +3549,25 @@
         <w:rPr>
           <w:lang w:val="en-US"/>
         </w:rPr>
-        <w:t xml:space="preserve"> | D</w:t>
-      </w:r>
-    </w:p>
-    <w:p>
-      <w:pPr>
-        <w:pStyle w:val="a3"/>
-        <w:numPr>
-          <w:ilvl w:val="0"/>
-          <w:numId w:val="1"/>
-        </w:numPr>
-      </w:pPr>
-      <w:r>
-        <w:rPr>
-          <w:lang w:val="en-US"/>
-        </w:rPr>
-        <w:t>H</w:t>
+        <w:t xml:space="preserve"> | A, D</w:t>
+      </w:r>
+    </w:p>
+    <w:p>
+      <w:pPr>
+        <w:pStyle w:val="a3"/>
+        <w:numPr>
+          <w:ilvl w:val="0"/>
+          <w:numId w:val="8"/>
+        </w:numPr>
+        <w:rPr>
+          <w:lang w:val="en-US"/>
+        </w:rPr>
+      </w:pPr>
+      <w:r>
+        <w:rPr>
+          <w:lang w:val="en-US"/>
+        </w:rPr>
+        <w:t>C</w:t>
       </w:r>
       <w:r>
         <w:rPr>
@@ -2251,114 +3581,59 @@
         <w:pStyle w:val="a3"/>
         <w:numPr>
           <w:ilvl w:val="0"/>
-          <w:numId w:val="1"/>
-        </w:numPr>
-      </w:pPr>
-      <w:r>
-        <w:rPr>
-          <w:lang w:val="en-US"/>
-        </w:rPr>
-        <w:t>B</w:t>
-      </w:r>
-      <w:r>
-        <w:rPr>
-          <w:lang w:val="en-US"/>
-        </w:rPr>
-        <w:t xml:space="preserve"> | B</w:t>
-      </w:r>
-    </w:p>
-    <w:p>
-      <w:pPr>
-        <w:pStyle w:val="a3"/>
-        <w:numPr>
-          <w:ilvl w:val="0"/>
-          <w:numId w:val="1"/>
-        </w:numPr>
-      </w:pPr>
-      <w:r>
-        <w:rPr>
-          <w:lang w:val="en-US"/>
-        </w:rPr>
-        <w:lastRenderedPageBreak/>
-        <w:t>A</w:t>
-      </w:r>
-      <w:r>
-        <w:rPr>
-          <w:lang w:val="en-US"/>
-        </w:rPr>
-        <w:t xml:space="preserve"> | A</w:t>
-      </w:r>
-    </w:p>
-    <w:p>
-      <w:pPr>
-        <w:pStyle w:val="a3"/>
-        <w:numPr>
-          <w:ilvl w:val="0"/>
-          <w:numId w:val="1"/>
-        </w:numPr>
-      </w:pPr>
-      <w:r>
-        <w:rPr>
-          <w:lang w:val="en-US"/>
-        </w:rPr>
-        <w:t>B</w:t>
-      </w:r>
-      <w:r>
-        <w:rPr>
-          <w:lang w:val="en-US"/>
-        </w:rPr>
-        <w:t xml:space="preserve"> | B</w:t>
-      </w:r>
-    </w:p>
-    <w:p>
-      <w:pPr>
-        <w:pStyle w:val="a3"/>
-        <w:numPr>
-          <w:ilvl w:val="0"/>
-          <w:numId w:val="1"/>
-        </w:numPr>
-      </w:pPr>
-      <w:r>
-        <w:rPr>
-          <w:lang w:val="en-US"/>
-        </w:rPr>
-        <w:t>A, E, F</w:t>
-      </w:r>
-      <w:r>
-        <w:rPr>
-          <w:lang w:val="en-US"/>
-        </w:rPr>
-        <w:t xml:space="preserve"> | A, E, F</w:t>
-      </w:r>
-    </w:p>
-    <w:p>
-      <w:pPr>
-        <w:pStyle w:val="a3"/>
-        <w:numPr>
-          <w:ilvl w:val="0"/>
-          <w:numId w:val="1"/>
-        </w:numPr>
-      </w:pPr>
-      <w:r>
-        <w:rPr>
-          <w:lang w:val="en-US"/>
-        </w:rPr>
-        <w:t>B, E, F</w:t>
-      </w:r>
-      <w:r>
-        <w:rPr>
-          <w:lang w:val="en-US"/>
-        </w:rPr>
-        <w:t xml:space="preserve"> | B, E, F</w:t>
-      </w:r>
-    </w:p>
-    <w:p>
-      <w:pPr>
-        <w:pStyle w:val="a3"/>
-        <w:numPr>
-          <w:ilvl w:val="0"/>
-          <w:numId w:val="1"/>
-        </w:numPr>
+          <w:numId w:val="8"/>
+        </w:numPr>
+        <w:rPr>
+          <w:lang w:val="en-US"/>
+        </w:rPr>
+      </w:pPr>
+      <w:r>
+        <w:rPr>
+          <w:lang w:val="en-US"/>
+        </w:rPr>
+        <w:t>B, C, F</w:t>
+      </w:r>
+      <w:r>
+        <w:rPr>
+          <w:lang w:val="en-US"/>
+        </w:rPr>
+        <w:t xml:space="preserve"> | B, C, D</w:t>
+      </w:r>
+    </w:p>
+    <w:p>
+      <w:pPr>
+        <w:pStyle w:val="a3"/>
+        <w:numPr>
+          <w:ilvl w:val="0"/>
+          <w:numId w:val="8"/>
+        </w:numPr>
+        <w:rPr>
+          <w:lang w:val="en-US"/>
+        </w:rPr>
+      </w:pPr>
+      <w:r>
+        <w:rPr>
+          <w:lang w:val="en-US"/>
+        </w:rPr>
+        <w:t>F, G</w:t>
+      </w:r>
+      <w:r>
+        <w:rPr>
+          <w:lang w:val="en-US"/>
+        </w:rPr>
+        <w:t xml:space="preserve"> | C, E, G</w:t>
+      </w:r>
+    </w:p>
+    <w:p>
+      <w:pPr>
+        <w:pStyle w:val="a3"/>
+        <w:numPr>
+          <w:ilvl w:val="0"/>
+          <w:numId w:val="8"/>
+        </w:numPr>
+        <w:rPr>
+          <w:lang w:val="en-US"/>
+        </w:rPr>
       </w:pPr>
       <w:r>
         <w:rPr>
@@ -2370,112 +3645,55 @@
         <w:rPr>
           <w:lang w:val="en-US"/>
         </w:rPr>
-        <w:t xml:space="preserve"> | H</w:t>
-      </w:r>
-    </w:p>
-    <w:p>
-      <w:pPr>
-        <w:pStyle w:val="a3"/>
-        <w:numPr>
-          <w:ilvl w:val="0"/>
-          <w:numId w:val="1"/>
-        </w:numPr>
-      </w:pPr>
-      <w:r>
-        <w:rPr>
-          <w:lang w:val="en-US"/>
-        </w:rPr>
-        <w:t>A</w:t>
-      </w:r>
-      <w:r>
-        <w:rPr>
-          <w:lang w:val="en-US"/>
-        </w:rPr>
-        <w:t xml:space="preserve"> | A</w:t>
-      </w:r>
-    </w:p>
-    <w:p>
-      <w:pPr>
-        <w:pStyle w:val="a3"/>
-        <w:numPr>
-          <w:ilvl w:val="0"/>
-          <w:numId w:val="1"/>
-        </w:numPr>
-      </w:pPr>
-      <w:r>
-        <w:rPr>
-          <w:lang w:val="en-US"/>
-        </w:rPr>
-        <w:t>A, F</w:t>
-      </w:r>
-      <w:r>
-        <w:rPr>
-          <w:lang w:val="en-US"/>
-        </w:rPr>
-        <w:t xml:space="preserve"> | A, F</w:t>
-      </w:r>
-    </w:p>
-    <w:p>
-      <w:pPr>
-        <w:pStyle w:val="a3"/>
-        <w:numPr>
-          <w:ilvl w:val="0"/>
-          <w:numId w:val="1"/>
-        </w:numPr>
-      </w:pPr>
-      <w:r>
-        <w:rPr>
-          <w:lang w:val="en-US"/>
-        </w:rPr>
-        <w:t>A, D, C</w:t>
-      </w:r>
-      <w:r>
-        <w:rPr>
-          <w:lang w:val="en-US"/>
-        </w:rPr>
-        <w:t xml:space="preserve"> | A, D, C</w:t>
-      </w:r>
-    </w:p>
-    <w:p>
-      <w:pPr>
-        <w:pStyle w:val="a3"/>
-        <w:numPr>
-          <w:ilvl w:val="0"/>
-          <w:numId w:val="1"/>
-        </w:numPr>
-      </w:pPr>
-      <w:r>
-        <w:rPr>
-          <w:lang w:val="en-US"/>
-        </w:rPr>
-        <w:t>E</w:t>
-      </w:r>
-      <w:r>
-        <w:rPr>
-          <w:lang w:val="en-US"/>
-        </w:rPr>
-        <w:t xml:space="preserve"> | C, E</w:t>
-      </w:r>
-    </w:p>
-    <w:p>
-      <w:pPr>
-        <w:pStyle w:val="a3"/>
-        <w:numPr>
-          <w:ilvl w:val="0"/>
-          <w:numId w:val="1"/>
-        </w:numPr>
-      </w:pPr>
-      <w:r>
-        <w:rPr>
-          <w:lang w:val="en-US"/>
-        </w:rPr>
-        <w:t>A</w:t>
-      </w:r>
-      <w:r>
-        <w:rPr>
-          <w:lang w:val="en-US"/>
-        </w:rPr>
-        <w:t xml:space="preserve"> | E</w:t>
+        <w:t xml:space="preserve"> | C</w:t>
+      </w:r>
+    </w:p>
+    <w:p>
+      <w:pPr>
+        <w:pStyle w:val="a3"/>
+        <w:numPr>
+          <w:ilvl w:val="0"/>
+          <w:numId w:val="8"/>
+        </w:numPr>
+        <w:rPr>
+          <w:lang w:val="en-US"/>
+        </w:rPr>
+      </w:pPr>
+      <w:r>
+        <w:rPr>
+          <w:lang w:val="en-US"/>
+        </w:rPr>
+        <w:t>A, C</w:t>
+      </w:r>
+      <w:r>
+        <w:rPr>
+          <w:lang w:val="en-US"/>
+        </w:rPr>
+        <w:t xml:space="preserve"> | A, C</w:t>
+      </w:r>
+    </w:p>
+    <w:p>
+      <w:pPr>
+        <w:pStyle w:val="a3"/>
+        <w:numPr>
+          <w:ilvl w:val="0"/>
+          <w:numId w:val="8"/>
+        </w:numPr>
+        <w:rPr>
+          <w:lang w:val="en-US"/>
+        </w:rPr>
+      </w:pPr>
+      <w:r>
+        <w:rPr>
+          <w:lang w:val="en-US"/>
+        </w:rPr>
+        <w:t>G</w:t>
+      </w:r>
+      <w:r>
+        <w:rPr>
+          <w:lang w:val="en-US"/>
+        </w:rPr>
+        <w:t xml:space="preserve"> | G</w:t>
       </w:r>
     </w:p>
     <w:sectPr>
@@ -2580,6 +3798,95 @@
     </w:lvl>
   </w:abstractNum>
   <w:abstractNum w:abstractNumId="1" w15:restartNumberingAfterBreak="0">
+    <w:nsid w:val="26EC65CB"/>
+    <w:multiLevelType w:val="hybridMultilevel"/>
+    <w:tmpl w:val="D1B0D710"/>
+    <w:lvl w:ilvl="0" w:tplc="0419000F">
+      <w:start w:val="1"/>
+      <w:numFmt w:val="decimal"/>
+      <w:lvlText w:val="%1."/>
+      <w:lvlJc w:val="left"/>
+      <w:pPr>
+        <w:ind w:left="720" w:hanging="360"/>
+      </w:pPr>
+      <w:rPr>
+        <w:rFonts w:hint="default"/>
+      </w:rPr>
+    </w:lvl>
+    <w:lvl w:ilvl="1" w:tplc="04190019" w:tentative="1">
+      <w:start w:val="1"/>
+      <w:numFmt w:val="lowerLetter"/>
+      <w:lvlText w:val="%2."/>
+      <w:lvlJc w:val="left"/>
+      <w:pPr>
+        <w:ind w:left="1440" w:hanging="360"/>
+      </w:pPr>
+    </w:lvl>
+    <w:lvl w:ilvl="2" w:tplc="0419001B" w:tentative="1">
+      <w:start w:val="1"/>
+      <w:numFmt w:val="lowerRoman"/>
+      <w:lvlText w:val="%3."/>
+      <w:lvlJc w:val="right"/>
+      <w:pPr>
+        <w:ind w:left="2160" w:hanging="180"/>
+      </w:pPr>
+    </w:lvl>
+    <w:lvl w:ilvl="3" w:tplc="0419000F" w:tentative="1">
+      <w:start w:val="1"/>
+      <w:numFmt w:val="decimal"/>
+      <w:lvlText w:val="%4."/>
+      <w:lvlJc w:val="left"/>
+      <w:pPr>
+        <w:ind w:left="2880" w:hanging="360"/>
+      </w:pPr>
+    </w:lvl>
+    <w:lvl w:ilvl="4" w:tplc="04190019" w:tentative="1">
+      <w:start w:val="1"/>
+      <w:numFmt w:val="lowerLetter"/>
+      <w:lvlText w:val="%5."/>
+      <w:lvlJc w:val="left"/>
+      <w:pPr>
+        <w:ind w:left="3600" w:hanging="360"/>
+      </w:pPr>
+    </w:lvl>
+    <w:lvl w:ilvl="5" w:tplc="0419001B" w:tentative="1">
+      <w:start w:val="1"/>
+      <w:numFmt w:val="lowerRoman"/>
+      <w:lvlText w:val="%6."/>
+      <w:lvlJc w:val="right"/>
+      <w:pPr>
+        <w:ind w:left="4320" w:hanging="180"/>
+      </w:pPr>
+    </w:lvl>
+    <w:lvl w:ilvl="6" w:tplc="0419000F" w:tentative="1">
+      <w:start w:val="1"/>
+      <w:numFmt w:val="decimal"/>
+      <w:lvlText w:val="%7."/>
+      <w:lvlJc w:val="left"/>
+      <w:pPr>
+        <w:ind w:left="5040" w:hanging="360"/>
+      </w:pPr>
+    </w:lvl>
+    <w:lvl w:ilvl="7" w:tplc="04190019" w:tentative="1">
+      <w:start w:val="1"/>
+      <w:numFmt w:val="lowerLetter"/>
+      <w:lvlText w:val="%8."/>
+      <w:lvlJc w:val="left"/>
+      <w:pPr>
+        <w:ind w:left="5760" w:hanging="360"/>
+      </w:pPr>
+    </w:lvl>
+    <w:lvl w:ilvl="8" w:tplc="0419001B" w:tentative="1">
+      <w:start w:val="1"/>
+      <w:numFmt w:val="lowerRoman"/>
+      <w:lvlText w:val="%9."/>
+      <w:lvlJc w:val="right"/>
+      <w:pPr>
+        <w:ind w:left="6480" w:hanging="180"/>
+      </w:pPr>
+    </w:lvl>
+  </w:abstractNum>
+  <w:abstractNum w:abstractNumId="2" w15:restartNumberingAfterBreak="0">
     <w:nsid w:val="3BDF1783"/>
     <w:multiLevelType w:val="hybridMultilevel"/>
     <w:tmpl w:val="1C44CD0C"/>
@@ -2668,7 +3975,7 @@
       </w:pPr>
     </w:lvl>
   </w:abstractNum>
-  <w:abstractNum w:abstractNumId="2" w15:restartNumberingAfterBreak="0">
+  <w:abstractNum w:abstractNumId="3" w15:restartNumberingAfterBreak="0">
     <w:nsid w:val="520378DD"/>
     <w:multiLevelType w:val="hybridMultilevel"/>
     <w:tmpl w:val="92100EF2"/>
@@ -2757,7 +4064,7 @@
       </w:pPr>
     </w:lvl>
   </w:abstractNum>
-  <w:abstractNum w:abstractNumId="3" w15:restartNumberingAfterBreak="0">
+  <w:abstractNum w:abstractNumId="4" w15:restartNumberingAfterBreak="0">
     <w:nsid w:val="55CE13E1"/>
     <w:multiLevelType w:val="hybridMultilevel"/>
     <w:tmpl w:val="3866FBDE"/>
@@ -2846,7 +4153,96 @@
       </w:pPr>
     </w:lvl>
   </w:abstractNum>
-  <w:abstractNum w:abstractNumId="4" w15:restartNumberingAfterBreak="0">
+  <w:abstractNum w:abstractNumId="5" w15:restartNumberingAfterBreak="0">
+    <w:nsid w:val="6AD23F3F"/>
+    <w:multiLevelType w:val="hybridMultilevel"/>
+    <w:tmpl w:val="EE30611A"/>
+    <w:lvl w:ilvl="0" w:tplc="0419000F">
+      <w:start w:val="1"/>
+      <w:numFmt w:val="decimal"/>
+      <w:lvlText w:val="%1."/>
+      <w:lvlJc w:val="left"/>
+      <w:pPr>
+        <w:ind w:left="720" w:hanging="360"/>
+      </w:pPr>
+      <w:rPr>
+        <w:rFonts w:hint="default"/>
+      </w:rPr>
+    </w:lvl>
+    <w:lvl w:ilvl="1" w:tplc="04190019" w:tentative="1">
+      <w:start w:val="1"/>
+      <w:numFmt w:val="lowerLetter"/>
+      <w:lvlText w:val="%2."/>
+      <w:lvlJc w:val="left"/>
+      <w:pPr>
+        <w:ind w:left="1440" w:hanging="360"/>
+      </w:pPr>
+    </w:lvl>
+    <w:lvl w:ilvl="2" w:tplc="0419001B" w:tentative="1">
+      <w:start w:val="1"/>
+      <w:numFmt w:val="lowerRoman"/>
+      <w:lvlText w:val="%3."/>
+      <w:lvlJc w:val="right"/>
+      <w:pPr>
+        <w:ind w:left="2160" w:hanging="180"/>
+      </w:pPr>
+    </w:lvl>
+    <w:lvl w:ilvl="3" w:tplc="0419000F" w:tentative="1">
+      <w:start w:val="1"/>
+      <w:numFmt w:val="decimal"/>
+      <w:lvlText w:val="%4."/>
+      <w:lvlJc w:val="left"/>
+      <w:pPr>
+        <w:ind w:left="2880" w:hanging="360"/>
+      </w:pPr>
+    </w:lvl>
+    <w:lvl w:ilvl="4" w:tplc="04190019" w:tentative="1">
+      <w:start w:val="1"/>
+      <w:numFmt w:val="lowerLetter"/>
+      <w:lvlText w:val="%5."/>
+      <w:lvlJc w:val="left"/>
+      <w:pPr>
+        <w:ind w:left="3600" w:hanging="360"/>
+      </w:pPr>
+    </w:lvl>
+    <w:lvl w:ilvl="5" w:tplc="0419001B" w:tentative="1">
+      <w:start w:val="1"/>
+      <w:numFmt w:val="lowerRoman"/>
+      <w:lvlText w:val="%6."/>
+      <w:lvlJc w:val="right"/>
+      <w:pPr>
+        <w:ind w:left="4320" w:hanging="180"/>
+      </w:pPr>
+    </w:lvl>
+    <w:lvl w:ilvl="6" w:tplc="0419000F" w:tentative="1">
+      <w:start w:val="1"/>
+      <w:numFmt w:val="decimal"/>
+      <w:lvlText w:val="%7."/>
+      <w:lvlJc w:val="left"/>
+      <w:pPr>
+        <w:ind w:left="5040" w:hanging="360"/>
+      </w:pPr>
+    </w:lvl>
+    <w:lvl w:ilvl="7" w:tplc="04190019" w:tentative="1">
+      <w:start w:val="1"/>
+      <w:numFmt w:val="lowerLetter"/>
+      <w:lvlText w:val="%8."/>
+      <w:lvlJc w:val="left"/>
+      <w:pPr>
+        <w:ind w:left="5760" w:hanging="360"/>
+      </w:pPr>
+    </w:lvl>
+    <w:lvl w:ilvl="8" w:tplc="0419001B" w:tentative="1">
+      <w:start w:val="1"/>
+      <w:numFmt w:val="lowerRoman"/>
+      <w:lvlText w:val="%9."/>
+      <w:lvlJc w:val="right"/>
+      <w:pPr>
+        <w:ind w:left="6480" w:hanging="180"/>
+      </w:pPr>
+    </w:lvl>
+  </w:abstractNum>
+  <w:abstractNum w:abstractNumId="6" w15:restartNumberingAfterBreak="0">
     <w:nsid w:val="6D134F5D"/>
     <w:multiLevelType w:val="hybridMultilevel"/>
     <w:tmpl w:val="D8363D08"/>
@@ -2935,7 +4331,7 @@
       </w:pPr>
     </w:lvl>
   </w:abstractNum>
-  <w:abstractNum w:abstractNumId="5" w15:restartNumberingAfterBreak="0">
+  <w:abstractNum w:abstractNumId="7" w15:restartNumberingAfterBreak="0">
     <w:nsid w:val="7888569B"/>
     <w:multiLevelType w:val="hybridMultilevel"/>
     <w:tmpl w:val="53E6339E"/>
@@ -3025,21 +4421,27 @@
     </w:lvl>
   </w:abstractNum>
   <w:num w:numId="1">
+    <w:abstractNumId w:val="4"/>
+  </w:num>
+  <w:num w:numId="2">
+    <w:abstractNumId w:val="6"/>
+  </w:num>
+  <w:num w:numId="3">
     <w:abstractNumId w:val="3"/>
   </w:num>
-  <w:num w:numId="2">
-    <w:abstractNumId w:val="4"/>
-  </w:num>
-  <w:num w:numId="3">
-    <w:abstractNumId w:val="2"/>
-  </w:num>
   <w:num w:numId="4">
-    <w:abstractNumId w:val="5"/>
+    <w:abstractNumId w:val="7"/>
   </w:num>
   <w:num w:numId="5">
     <w:abstractNumId w:val="0"/>
   </w:num>
   <w:num w:numId="6">
+    <w:abstractNumId w:val="2"/>
+  </w:num>
+  <w:num w:numId="7">
+    <w:abstractNumId w:val="5"/>
+  </w:num>
+  <w:num w:numId="8">
     <w:abstractNumId w:val="1"/>
   </w:num>
 </w:numbering>
@@ -3168,6 +4570,7 @@
     <w:lsdException w:name="HTML Sample" w:semiHidden="1" w:unhideWhenUsed="1"/>
     <w:lsdException w:name="HTML Typewriter" w:semiHidden="1" w:unhideWhenUsed="1"/>
     <w:lsdException w:name="HTML Variable" w:semiHidden="1" w:unhideWhenUsed="1"/>
+    <w:lsdException w:name="Normal Table" w:semiHidden="1" w:unhideWhenUsed="1"/>
     <w:lsdException w:name="annotation subject" w:semiHidden="1" w:unhideWhenUsed="1"/>
     <w:lsdException w:name="No List" w:semiHidden="1" w:unhideWhenUsed="1"/>
     <w:lsdException w:name="Outline List 1" w:semiHidden="1" w:unhideWhenUsed="1"/>
@@ -3210,8 +4613,11 @@
     <w:lsdException w:name="Table Contemporary" w:semiHidden="1" w:unhideWhenUsed="1"/>
     <w:lsdException w:name="Table Elegant" w:semiHidden="1" w:unhideWhenUsed="1"/>
     <w:lsdException w:name="Table Professional" w:semiHidden="1" w:unhideWhenUsed="1"/>
+    <w:lsdException w:name="Table Subtle 1" w:semiHidden="1" w:unhideWhenUsed="1"/>
     <w:lsdException w:name="Table Subtle 2" w:semiHidden="1" w:unhideWhenUsed="1"/>
     <w:lsdException w:name="Table Web 1" w:semiHidden="1" w:unhideWhenUsed="1"/>
+    <w:lsdException w:name="Table Web 2" w:semiHidden="1" w:unhideWhenUsed="1"/>
+    <w:lsdException w:name="Table Web 3" w:semiHidden="1" w:unhideWhenUsed="1"/>
     <w:lsdException w:name="Balloon Text" w:semiHidden="1" w:unhideWhenUsed="1"/>
     <w:lsdException w:name="Table Grid" w:uiPriority="39"/>
     <w:lsdException w:name="Table Theme" w:semiHidden="1" w:unhideWhenUsed="1"/>

</xml_diff>

<commit_message>
added 9 chapter with some files
</commit_message>
<xml_diff>
--- a/Сертификация по главам.docx
+++ b/Сертификация по главам.docx
@@ -3694,6 +3694,564 @@
           <w:lang w:val="en-US"/>
         </w:rPr>
         <w:t xml:space="preserve"> | G</w:t>
+      </w:r>
+    </w:p>
+    <w:p>
+      <w:pPr>
+        <w:rPr>
+          <w:b/>
+          <w:bCs/>
+          <w:lang w:val="en-US"/>
+        </w:rPr>
+      </w:pPr>
+      <w:r>
+        <w:rPr>
+          <w:b/>
+          <w:bCs/>
+        </w:rPr>
+        <w:t xml:space="preserve">Глава 9. </w:t>
+      </w:r>
+      <w:r>
+        <w:rPr>
+          <w:b/>
+          <w:bCs/>
+          <w:lang w:val="en-US"/>
+        </w:rPr>
+        <w:t>NIO.2</w:t>
+      </w:r>
+    </w:p>
+    <w:p>
+      <w:pPr>
+        <w:pStyle w:val="a3"/>
+        <w:numPr>
+          <w:ilvl w:val="0"/>
+          <w:numId w:val="9"/>
+        </w:numPr>
+        <w:rPr>
+          <w:lang w:val="en-US"/>
+        </w:rPr>
+      </w:pPr>
+      <w:r>
+        <w:rPr>
+          <w:lang w:val="en-US"/>
+        </w:rPr>
+        <w:t>D</w:t>
+      </w:r>
+      <w:r>
+        <w:rPr>
+          <w:lang w:val="en-US"/>
+        </w:rPr>
+        <w:t xml:space="preserve"> | E</w:t>
+      </w:r>
+    </w:p>
+    <w:p>
+      <w:pPr>
+        <w:pStyle w:val="a3"/>
+        <w:numPr>
+          <w:ilvl w:val="0"/>
+          <w:numId w:val="9"/>
+        </w:numPr>
+        <w:rPr>
+          <w:lang w:val="en-US"/>
+        </w:rPr>
+      </w:pPr>
+      <w:r>
+        <w:rPr>
+          <w:lang w:val="en-US"/>
+        </w:rPr>
+        <w:t>C</w:t>
+      </w:r>
+      <w:r>
+        <w:rPr>
+          <w:lang w:val="en-US"/>
+        </w:rPr>
+        <w:t xml:space="preserve"> | F</w:t>
+      </w:r>
+    </w:p>
+    <w:p>
+      <w:pPr>
+        <w:pStyle w:val="a3"/>
+        <w:numPr>
+          <w:ilvl w:val="0"/>
+          <w:numId w:val="9"/>
+        </w:numPr>
+        <w:rPr>
+          <w:lang w:val="en-US"/>
+        </w:rPr>
+      </w:pPr>
+      <w:r>
+        <w:rPr>
+          <w:lang w:val="en-US"/>
+        </w:rPr>
+        <w:t>C, E</w:t>
+      </w:r>
+      <w:r>
+        <w:rPr>
+          <w:lang w:val="en-US"/>
+        </w:rPr>
+        <w:t xml:space="preserve"> | C, E</w:t>
+      </w:r>
+    </w:p>
+    <w:p>
+      <w:pPr>
+        <w:pStyle w:val="a3"/>
+        <w:numPr>
+          <w:ilvl w:val="0"/>
+          <w:numId w:val="9"/>
+        </w:numPr>
+        <w:rPr>
+          <w:lang w:val="en-US"/>
+        </w:rPr>
+      </w:pPr>
+      <w:r>
+        <w:rPr>
+          <w:lang w:val="en-US"/>
+        </w:rPr>
+        <w:t>C</w:t>
+      </w:r>
+      <w:r>
+        <w:rPr>
+          <w:lang w:val="en-US"/>
+        </w:rPr>
+        <w:t xml:space="preserve"> | C</w:t>
+      </w:r>
+    </w:p>
+    <w:p>
+      <w:pPr>
+        <w:pStyle w:val="a3"/>
+        <w:numPr>
+          <w:ilvl w:val="0"/>
+          <w:numId w:val="9"/>
+        </w:numPr>
+        <w:rPr>
+          <w:lang w:val="en-US"/>
+        </w:rPr>
+      </w:pPr>
+      <w:r>
+        <w:rPr>
+          <w:lang w:val="en-US"/>
+        </w:rPr>
+        <w:t>B, D</w:t>
+      </w:r>
+      <w:r>
+        <w:rPr>
+          <w:lang w:val="en-US"/>
+        </w:rPr>
+        <w:t xml:space="preserve"> | B, C</w:t>
+      </w:r>
+    </w:p>
+    <w:p>
+      <w:pPr>
+        <w:pStyle w:val="a3"/>
+        <w:numPr>
+          <w:ilvl w:val="0"/>
+          <w:numId w:val="9"/>
+        </w:numPr>
+        <w:rPr>
+          <w:lang w:val="en-US"/>
+        </w:rPr>
+      </w:pPr>
+      <w:r>
+        <w:rPr>
+          <w:lang w:val="en-US"/>
+        </w:rPr>
+        <w:t>C</w:t>
+      </w:r>
+      <w:r>
+        <w:rPr>
+          <w:lang w:val="en-US"/>
+        </w:rPr>
+        <w:t xml:space="preserve"> | C</w:t>
+      </w:r>
+    </w:p>
+    <w:p>
+      <w:pPr>
+        <w:pStyle w:val="a3"/>
+        <w:numPr>
+          <w:ilvl w:val="0"/>
+          <w:numId w:val="9"/>
+        </w:numPr>
+        <w:rPr>
+          <w:lang w:val="en-US"/>
+        </w:rPr>
+      </w:pPr>
+      <w:r>
+        <w:rPr>
+          <w:lang w:val="en-US"/>
+        </w:rPr>
+        <w:t>F</w:t>
+      </w:r>
+      <w:r>
+        <w:rPr>
+          <w:lang w:val="en-US"/>
+        </w:rPr>
+        <w:t xml:space="preserve"> | F</w:t>
+      </w:r>
+    </w:p>
+    <w:p>
+      <w:pPr>
+        <w:pStyle w:val="a3"/>
+        <w:numPr>
+          <w:ilvl w:val="0"/>
+          <w:numId w:val="9"/>
+        </w:numPr>
+        <w:rPr>
+          <w:lang w:val="en-US"/>
+        </w:rPr>
+      </w:pPr>
+      <w:r>
+        <w:rPr>
+          <w:lang w:val="en-US"/>
+        </w:rPr>
+        <w:t>B, D, G</w:t>
+      </w:r>
+      <w:r>
+        <w:rPr>
+          <w:lang w:val="en-US"/>
+        </w:rPr>
+        <w:t xml:space="preserve"> | B, D, G</w:t>
+      </w:r>
+    </w:p>
+    <w:p>
+      <w:pPr>
+        <w:pStyle w:val="a3"/>
+        <w:numPr>
+          <w:ilvl w:val="0"/>
+          <w:numId w:val="9"/>
+        </w:numPr>
+        <w:rPr>
+          <w:lang w:val="en-US"/>
+        </w:rPr>
+      </w:pPr>
+      <w:r>
+        <w:rPr>
+          <w:lang w:val="en-US"/>
+        </w:rPr>
+        <w:t>C</w:t>
+      </w:r>
+      <w:r>
+        <w:rPr>
+          <w:lang w:val="en-US"/>
+        </w:rPr>
+        <w:t xml:space="preserve"> | C</w:t>
+      </w:r>
+    </w:p>
+    <w:p>
+      <w:pPr>
+        <w:pStyle w:val="a3"/>
+        <w:numPr>
+          <w:ilvl w:val="0"/>
+          <w:numId w:val="9"/>
+        </w:numPr>
+        <w:rPr>
+          <w:lang w:val="en-US"/>
+        </w:rPr>
+      </w:pPr>
+      <w:r>
+        <w:rPr>
+          <w:lang w:val="en-US"/>
+        </w:rPr>
+        <w:t xml:space="preserve">B, </w:t>
+      </w:r>
+      <w:r>
+        <w:rPr>
+          <w:lang w:val="en-US"/>
+        </w:rPr>
+        <w:t>C</w:t>
+      </w:r>
+      <w:r>
+        <w:rPr>
+          <w:lang w:val="en-US"/>
+        </w:rPr>
+        <w:t xml:space="preserve"> | B, C</w:t>
+      </w:r>
+    </w:p>
+    <w:p>
+      <w:pPr>
+        <w:pStyle w:val="a3"/>
+        <w:numPr>
+          <w:ilvl w:val="0"/>
+          <w:numId w:val="9"/>
+        </w:numPr>
+        <w:rPr>
+          <w:lang w:val="en-US"/>
+        </w:rPr>
+      </w:pPr>
+      <w:r>
+        <w:rPr>
+          <w:lang w:val="en-US"/>
+        </w:rPr>
+        <w:t>F</w:t>
+      </w:r>
+      <w:r>
+        <w:rPr>
+          <w:lang w:val="en-US"/>
+        </w:rPr>
+        <w:t xml:space="preserve"> | D</w:t>
+      </w:r>
+    </w:p>
+    <w:p>
+      <w:pPr>
+        <w:pStyle w:val="a3"/>
+        <w:numPr>
+          <w:ilvl w:val="0"/>
+          <w:numId w:val="9"/>
+        </w:numPr>
+        <w:rPr>
+          <w:lang w:val="en-US"/>
+        </w:rPr>
+      </w:pPr>
+      <w:r>
+        <w:rPr>
+          <w:lang w:val="en-US"/>
+        </w:rPr>
+        <w:t>A, C, E</w:t>
+      </w:r>
+      <w:r>
+        <w:rPr>
+          <w:lang w:val="en-US"/>
+        </w:rPr>
+        <w:t xml:space="preserve"> | A, C, E</w:t>
+      </w:r>
+    </w:p>
+    <w:p>
+      <w:pPr>
+        <w:pStyle w:val="a3"/>
+        <w:numPr>
+          <w:ilvl w:val="0"/>
+          <w:numId w:val="9"/>
+        </w:numPr>
+        <w:rPr>
+          <w:lang w:val="en-US"/>
+        </w:rPr>
+      </w:pPr>
+      <w:r>
+        <w:rPr>
+          <w:lang w:val="en-US"/>
+        </w:rPr>
+        <w:t>A</w:t>
+      </w:r>
+      <w:r>
+        <w:rPr>
+          <w:lang w:val="en-US"/>
+        </w:rPr>
+        <w:t xml:space="preserve"> | A</w:t>
+      </w:r>
+    </w:p>
+    <w:p>
+      <w:pPr>
+        <w:pStyle w:val="a3"/>
+        <w:numPr>
+          <w:ilvl w:val="0"/>
+          <w:numId w:val="9"/>
+        </w:numPr>
+        <w:rPr>
+          <w:lang w:val="en-US"/>
+        </w:rPr>
+      </w:pPr>
+      <w:r>
+        <w:rPr>
+          <w:lang w:val="en-US"/>
+        </w:rPr>
+        <w:t>C</w:t>
+      </w:r>
+      <w:r>
+        <w:rPr>
+          <w:lang w:val="en-US"/>
+        </w:rPr>
+        <w:t xml:space="preserve"> | C</w:t>
+      </w:r>
+    </w:p>
+    <w:p>
+      <w:pPr>
+        <w:pStyle w:val="a3"/>
+        <w:numPr>
+          <w:ilvl w:val="0"/>
+          <w:numId w:val="9"/>
+        </w:numPr>
+        <w:rPr>
+          <w:lang w:val="en-US"/>
+        </w:rPr>
+      </w:pPr>
+      <w:r>
+        <w:rPr>
+          <w:lang w:val="en-US"/>
+        </w:rPr>
+        <w:t>E</w:t>
+      </w:r>
+      <w:r>
+        <w:rPr>
+          <w:lang w:val="en-US"/>
+        </w:rPr>
+        <w:t xml:space="preserve"> | E</w:t>
+      </w:r>
+    </w:p>
+    <w:p>
+      <w:pPr>
+        <w:pStyle w:val="a3"/>
+        <w:numPr>
+          <w:ilvl w:val="0"/>
+          <w:numId w:val="9"/>
+        </w:numPr>
+        <w:rPr>
+          <w:lang w:val="en-US"/>
+        </w:rPr>
+      </w:pPr>
+      <w:r>
+        <w:rPr>
+          <w:lang w:val="en-US"/>
+        </w:rPr>
+        <w:t>D, E, F</w:t>
+      </w:r>
+      <w:r>
+        <w:rPr>
+          <w:lang w:val="en-US"/>
+        </w:rPr>
+        <w:t xml:space="preserve"> | D, E, F</w:t>
+      </w:r>
+    </w:p>
+    <w:p>
+      <w:pPr>
+        <w:pStyle w:val="a3"/>
+        <w:numPr>
+          <w:ilvl w:val="0"/>
+          <w:numId w:val="9"/>
+        </w:numPr>
+        <w:rPr>
+          <w:lang w:val="en-US"/>
+        </w:rPr>
+      </w:pPr>
+      <w:r>
+        <w:rPr>
+          <w:lang w:val="en-US"/>
+        </w:rPr>
+        <w:t>B</w:t>
+      </w:r>
+      <w:r>
+        <w:rPr>
+          <w:lang w:val="en-US"/>
+        </w:rPr>
+        <w:t xml:space="preserve"> | B</w:t>
+      </w:r>
+    </w:p>
+    <w:p>
+      <w:pPr>
+        <w:pStyle w:val="a3"/>
+        <w:numPr>
+          <w:ilvl w:val="0"/>
+          <w:numId w:val="9"/>
+        </w:numPr>
+        <w:rPr>
+          <w:lang w:val="en-US"/>
+        </w:rPr>
+      </w:pPr>
+      <w:r>
+        <w:rPr>
+          <w:lang w:val="en-US"/>
+        </w:rPr>
+        <w:t>A</w:t>
+      </w:r>
+      <w:r>
+        <w:rPr>
+          <w:lang w:val="en-US"/>
+        </w:rPr>
+        <w:t xml:space="preserve"> | A, D</w:t>
+      </w:r>
+    </w:p>
+    <w:p>
+      <w:pPr>
+        <w:pStyle w:val="a3"/>
+        <w:numPr>
+          <w:ilvl w:val="0"/>
+          <w:numId w:val="9"/>
+        </w:numPr>
+        <w:rPr>
+          <w:lang w:val="en-US"/>
+        </w:rPr>
+      </w:pPr>
+      <w:r>
+        <w:rPr>
+          <w:lang w:val="en-US"/>
+        </w:rPr>
+        <w:t>D</w:t>
+      </w:r>
+      <w:r>
+        <w:rPr>
+          <w:lang w:val="en-US"/>
+        </w:rPr>
+        <w:t xml:space="preserve"> | D</w:t>
+      </w:r>
+    </w:p>
+    <w:p>
+      <w:pPr>
+        <w:pStyle w:val="a3"/>
+        <w:numPr>
+          <w:ilvl w:val="0"/>
+          <w:numId w:val="9"/>
+        </w:numPr>
+        <w:rPr>
+          <w:lang w:val="en-US"/>
+        </w:rPr>
+      </w:pPr>
+      <w:r>
+        <w:rPr>
+          <w:lang w:val="en-US"/>
+        </w:rPr>
+        <w:t>B</w:t>
+      </w:r>
+      <w:r>
+        <w:rPr>
+          <w:lang w:val="en-US"/>
+        </w:rPr>
+        <w:t xml:space="preserve"> | B</w:t>
+      </w:r>
+    </w:p>
+    <w:p>
+      <w:pPr>
+        <w:pStyle w:val="a3"/>
+        <w:numPr>
+          <w:ilvl w:val="0"/>
+          <w:numId w:val="9"/>
+        </w:numPr>
+        <w:rPr>
+          <w:lang w:val="en-US"/>
+        </w:rPr>
+      </w:pPr>
+      <w:r>
+        <w:rPr>
+          <w:lang w:val="en-US"/>
+        </w:rPr>
+        <w:t>B</w:t>
+      </w:r>
+      <w:r>
+        <w:rPr>
+          <w:lang w:val="en-US"/>
+        </w:rPr>
+        <w:t xml:space="preserve"> | B</w:t>
+      </w:r>
+    </w:p>
+    <w:p>
+      <w:pPr>
+        <w:pStyle w:val="a3"/>
+        <w:numPr>
+          <w:ilvl w:val="0"/>
+          <w:numId w:val="9"/>
+        </w:numPr>
+        <w:rPr>
+          <w:lang w:val="en-US"/>
+        </w:rPr>
+      </w:pPr>
+      <w:r>
+        <w:rPr>
+          <w:lang w:val="en-US"/>
+        </w:rPr>
+        <w:t>E, B</w:t>
+      </w:r>
+      <w:r>
+        <w:rPr>
+          <w:lang w:val="en-US"/>
+        </w:rPr>
+        <w:t xml:space="preserve"> | B, E</w:t>
       </w:r>
     </w:p>
     <w:sectPr>
@@ -3887,6 +4445,95 @@
     </w:lvl>
   </w:abstractNum>
   <w:abstractNum w:abstractNumId="2" w15:restartNumberingAfterBreak="0">
+    <w:nsid w:val="287C612B"/>
+    <w:multiLevelType w:val="hybridMultilevel"/>
+    <w:tmpl w:val="0F8A7138"/>
+    <w:lvl w:ilvl="0" w:tplc="0419000F">
+      <w:start w:val="1"/>
+      <w:numFmt w:val="decimal"/>
+      <w:lvlText w:val="%1."/>
+      <w:lvlJc w:val="left"/>
+      <w:pPr>
+        <w:ind w:left="720" w:hanging="360"/>
+      </w:pPr>
+      <w:rPr>
+        <w:rFonts w:hint="default"/>
+      </w:rPr>
+    </w:lvl>
+    <w:lvl w:ilvl="1" w:tplc="04190019" w:tentative="1">
+      <w:start w:val="1"/>
+      <w:numFmt w:val="lowerLetter"/>
+      <w:lvlText w:val="%2."/>
+      <w:lvlJc w:val="left"/>
+      <w:pPr>
+        <w:ind w:left="1440" w:hanging="360"/>
+      </w:pPr>
+    </w:lvl>
+    <w:lvl w:ilvl="2" w:tplc="0419001B" w:tentative="1">
+      <w:start w:val="1"/>
+      <w:numFmt w:val="lowerRoman"/>
+      <w:lvlText w:val="%3."/>
+      <w:lvlJc w:val="right"/>
+      <w:pPr>
+        <w:ind w:left="2160" w:hanging="180"/>
+      </w:pPr>
+    </w:lvl>
+    <w:lvl w:ilvl="3" w:tplc="0419000F" w:tentative="1">
+      <w:start w:val="1"/>
+      <w:numFmt w:val="decimal"/>
+      <w:lvlText w:val="%4."/>
+      <w:lvlJc w:val="left"/>
+      <w:pPr>
+        <w:ind w:left="2880" w:hanging="360"/>
+      </w:pPr>
+    </w:lvl>
+    <w:lvl w:ilvl="4" w:tplc="04190019" w:tentative="1">
+      <w:start w:val="1"/>
+      <w:numFmt w:val="lowerLetter"/>
+      <w:lvlText w:val="%5."/>
+      <w:lvlJc w:val="left"/>
+      <w:pPr>
+        <w:ind w:left="3600" w:hanging="360"/>
+      </w:pPr>
+    </w:lvl>
+    <w:lvl w:ilvl="5" w:tplc="0419001B" w:tentative="1">
+      <w:start w:val="1"/>
+      <w:numFmt w:val="lowerRoman"/>
+      <w:lvlText w:val="%6."/>
+      <w:lvlJc w:val="right"/>
+      <w:pPr>
+        <w:ind w:left="4320" w:hanging="180"/>
+      </w:pPr>
+    </w:lvl>
+    <w:lvl w:ilvl="6" w:tplc="0419000F" w:tentative="1">
+      <w:start w:val="1"/>
+      <w:numFmt w:val="decimal"/>
+      <w:lvlText w:val="%7."/>
+      <w:lvlJc w:val="left"/>
+      <w:pPr>
+        <w:ind w:left="5040" w:hanging="360"/>
+      </w:pPr>
+    </w:lvl>
+    <w:lvl w:ilvl="7" w:tplc="04190019" w:tentative="1">
+      <w:start w:val="1"/>
+      <w:numFmt w:val="lowerLetter"/>
+      <w:lvlText w:val="%8."/>
+      <w:lvlJc w:val="left"/>
+      <w:pPr>
+        <w:ind w:left="5760" w:hanging="360"/>
+      </w:pPr>
+    </w:lvl>
+    <w:lvl w:ilvl="8" w:tplc="0419001B" w:tentative="1">
+      <w:start w:val="1"/>
+      <w:numFmt w:val="lowerRoman"/>
+      <w:lvlText w:val="%9."/>
+      <w:lvlJc w:val="right"/>
+      <w:pPr>
+        <w:ind w:left="6480" w:hanging="180"/>
+      </w:pPr>
+    </w:lvl>
+  </w:abstractNum>
+  <w:abstractNum w:abstractNumId="3" w15:restartNumberingAfterBreak="0">
     <w:nsid w:val="3BDF1783"/>
     <w:multiLevelType w:val="hybridMultilevel"/>
     <w:tmpl w:val="1C44CD0C"/>
@@ -3975,7 +4622,7 @@
       </w:pPr>
     </w:lvl>
   </w:abstractNum>
-  <w:abstractNum w:abstractNumId="3" w15:restartNumberingAfterBreak="0">
+  <w:abstractNum w:abstractNumId="4" w15:restartNumberingAfterBreak="0">
     <w:nsid w:val="520378DD"/>
     <w:multiLevelType w:val="hybridMultilevel"/>
     <w:tmpl w:val="92100EF2"/>
@@ -4064,7 +4711,7 @@
       </w:pPr>
     </w:lvl>
   </w:abstractNum>
-  <w:abstractNum w:abstractNumId="4" w15:restartNumberingAfterBreak="0">
+  <w:abstractNum w:abstractNumId="5" w15:restartNumberingAfterBreak="0">
     <w:nsid w:val="55CE13E1"/>
     <w:multiLevelType w:val="hybridMultilevel"/>
     <w:tmpl w:val="3866FBDE"/>
@@ -4153,7 +4800,7 @@
       </w:pPr>
     </w:lvl>
   </w:abstractNum>
-  <w:abstractNum w:abstractNumId="5" w15:restartNumberingAfterBreak="0">
+  <w:abstractNum w:abstractNumId="6" w15:restartNumberingAfterBreak="0">
     <w:nsid w:val="6AD23F3F"/>
     <w:multiLevelType w:val="hybridMultilevel"/>
     <w:tmpl w:val="EE30611A"/>
@@ -4242,7 +4889,7 @@
       </w:pPr>
     </w:lvl>
   </w:abstractNum>
-  <w:abstractNum w:abstractNumId="6" w15:restartNumberingAfterBreak="0">
+  <w:abstractNum w:abstractNumId="7" w15:restartNumberingAfterBreak="0">
     <w:nsid w:val="6D134F5D"/>
     <w:multiLevelType w:val="hybridMultilevel"/>
     <w:tmpl w:val="D8363D08"/>
@@ -4331,7 +4978,7 @@
       </w:pPr>
     </w:lvl>
   </w:abstractNum>
-  <w:abstractNum w:abstractNumId="7" w15:restartNumberingAfterBreak="0">
+  <w:abstractNum w:abstractNumId="8" w15:restartNumberingAfterBreak="0">
     <w:nsid w:val="7888569B"/>
     <w:multiLevelType w:val="hybridMultilevel"/>
     <w:tmpl w:val="53E6339E"/>
@@ -4421,28 +5068,31 @@
     </w:lvl>
   </w:abstractNum>
   <w:num w:numId="1">
+    <w:abstractNumId w:val="5"/>
+  </w:num>
+  <w:num w:numId="2">
+    <w:abstractNumId w:val="7"/>
+  </w:num>
+  <w:num w:numId="3">
     <w:abstractNumId w:val="4"/>
   </w:num>
-  <w:num w:numId="2">
-    <w:abstractNumId w:val="6"/>
-  </w:num>
-  <w:num w:numId="3">
-    <w:abstractNumId w:val="3"/>
-  </w:num>
   <w:num w:numId="4">
-    <w:abstractNumId w:val="7"/>
+    <w:abstractNumId w:val="8"/>
   </w:num>
   <w:num w:numId="5">
     <w:abstractNumId w:val="0"/>
   </w:num>
   <w:num w:numId="6">
-    <w:abstractNumId w:val="2"/>
+    <w:abstractNumId w:val="3"/>
   </w:num>
   <w:num w:numId="7">
-    <w:abstractNumId w:val="5"/>
+    <w:abstractNumId w:val="6"/>
   </w:num>
   <w:num w:numId="8">
     <w:abstractNumId w:val="1"/>
+  </w:num>
+  <w:num w:numId="9">
+    <w:abstractNumId w:val="2"/>
   </w:num>
 </w:numbering>
 </file>

</xml_diff>